<commit_message>
notes 7 in part 1
</commit_message>
<xml_diff>
--- a/1-desgin pattern part1.docx
+++ b/1-desgin pattern part1.docx
@@ -20,7 +20,6 @@
           <w:docPartUnique/>
         </w:docPartObj>
       </w:sdtPr>
-      <w:sdtEndPr/>
       <w:sdtContent>
         <w:p>
           <w:pPr>
@@ -159,7 +158,6 @@
                                       <w:calendar w:val="gregorian"/>
                                     </w:date>
                                   </w:sdtPr>
-                                  <w:sdtEndPr/>
                                   <w:sdtContent>
                                     <w:p>
                                       <w:pPr>
@@ -3472,7 +3470,6 @@
                                 <w:calendar w:val="gregorian"/>
                               </w:date>
                             </w:sdtPr>
-                            <w:sdtEndPr/>
                             <w:sdtContent>
                               <w:p>
                                 <w:pPr>
@@ -3697,7 +3694,6 @@
                                     <w:dataBinding w:prefixMappings="xmlns:ns0='http://purl.org/dc/elements/1.1/' xmlns:ns1='http://schemas.openxmlformats.org/package/2006/metadata/core-properties' " w:xpath="/ns1:coreProperties[1]/ns0:creator[1]" w:storeItemID="{6C3C8BC8-F283-45AE-878A-BAB7291924A1}"/>
                                     <w:text/>
                                   </w:sdtPr>
-                                  <w:sdtEndPr/>
                                   <w:sdtContent>
                                     <w:proofErr w:type="spellStart"/>
                                     <w:r>
@@ -3757,7 +3753,6 @@
                                     <w:dataBinding w:prefixMappings="xmlns:ns0='http://schemas.openxmlformats.org/officeDocument/2006/extended-properties' " w:xpath="/ns0:Properties[1]/ns0:Company[1]" w:storeItemID="{6668398D-A668-4E3E-A5EB-62B293D839F1}"/>
                                     <w:text/>
                                   </w:sdtPr>
-                                  <w:sdtEndPr/>
                                   <w:sdtContent>
                                     <w:r>
                                       <w:rPr>
@@ -3993,7 +3988,6 @@
                                     <w:dataBinding w:prefixMappings="xmlns:ns0='http://purl.org/dc/elements/1.1/' xmlns:ns1='http://schemas.openxmlformats.org/package/2006/metadata/core-properties' " w:xpath="/ns1:coreProperties[1]/ns0:title[1]" w:storeItemID="{6C3C8BC8-F283-45AE-878A-BAB7291924A1}"/>
                                     <w:text/>
                                   </w:sdtPr>
-                                  <w:sdtEndPr/>
                                   <w:sdtContent>
                                     <w:r>
                                       <w:rPr>
@@ -4029,7 +4023,6 @@
                                     <w:dataBinding w:prefixMappings="xmlns:ns0='http://purl.org/dc/elements/1.1/' xmlns:ns1='http://schemas.openxmlformats.org/package/2006/metadata/core-properties' " w:xpath="/ns1:coreProperties[1]/ns0:subject[1]" w:storeItemID="{6C3C8BC8-F283-45AE-878A-BAB7291924A1}"/>
                                     <w:text/>
                                   </w:sdtPr>
-                                  <w:sdtEndPr/>
                                   <w:sdtContent>
                                     <w:r>
                                       <w:rPr>
@@ -4064,11 +4057,7 @@
               </mc:Choice>
               <mc:Fallback>
                 <w:pict>
-                  <v:shapetype w14:anchorId="0E591AD9" id="_x0000_t202" coordsize="21600,21600" o:spt="202" path="m,l,21600r21600,l21600,xe">
-                    <v:stroke joinstyle="miter"/>
-                    <v:path gradientshapeok="t" o:connecttype="rect"/>
-                  </v:shapetype>
-                  <v:shape id="Text Box 1" o:spid="_x0000_s1056" type="#_x0000_t202" style="position:absolute;margin-left:0;margin-top:0;width:4in;height:84.25pt;z-index:251660288;visibility:visible;mso-wrap-style:square;mso-width-percent:450;mso-height-percent:0;mso-left-percent:420;mso-top-percent:175;mso-wrap-distance-left:9pt;mso-wrap-distance-top:0;mso-wrap-distance-right:9pt;mso-wrap-distance-bottom:0;mso-position-horizontal-relative:page;mso-position-vertical-relative:page;mso-width-percent:450;mso-height-percent:0;mso-left-percent:420;mso-top-percent:175;mso-width-relative:page;mso-height-relative:margin;v-text-anchor:top" o:gfxdata="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" filled="f" stroked="f" strokeweight=".5pt">
+                  <v:shape w14:anchorId="0E591AD9" id="Text Box 1" o:spid="_x0000_s1056" type="#_x0000_t202" style="position:absolute;margin-left:0;margin-top:0;width:4in;height:84.25pt;z-index:251660288;visibility:visible;mso-wrap-style:square;mso-width-percent:450;mso-height-percent:0;mso-left-percent:420;mso-top-percent:175;mso-wrap-distance-left:9pt;mso-wrap-distance-top:0;mso-wrap-distance-right:9pt;mso-wrap-distance-bottom:0;mso-position-horizontal-relative:page;mso-position-vertical-relative:page;mso-width-percent:450;mso-height-percent:0;mso-left-percent:420;mso-top-percent:175;mso-width-relative:page;mso-height-relative:margin;v-text-anchor:top" o:gfxdata="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" filled="f" stroked="f" strokeweight=".5pt">
                     <v:textbox style="mso-fit-shape-to-text:t" inset="0,0,0,0">
                       <w:txbxContent>
                         <w:p>
@@ -4094,7 +4083,6 @@
                               <w:dataBinding w:prefixMappings="xmlns:ns0='http://purl.org/dc/elements/1.1/' xmlns:ns1='http://schemas.openxmlformats.org/package/2006/metadata/core-properties' " w:xpath="/ns1:coreProperties[1]/ns0:title[1]" w:storeItemID="{6C3C8BC8-F283-45AE-878A-BAB7291924A1}"/>
                               <w:text/>
                             </w:sdtPr>
-                            <w:sdtEndPr/>
                             <w:sdtContent>
                               <w:r>
                                 <w:rPr>
@@ -4130,7 +4118,6 @@
                               <w:dataBinding w:prefixMappings="xmlns:ns0='http://purl.org/dc/elements/1.1/' xmlns:ns1='http://schemas.openxmlformats.org/package/2006/metadata/core-properties' " w:xpath="/ns1:coreProperties[1]/ns0:subject[1]" w:storeItemID="{6C3C8BC8-F283-45AE-878A-BAB7291924A1}"/>
                               <w:text/>
                             </w:sdtPr>
-                            <w:sdtEndPr/>
                             <w:sdtContent>
                               <w:r>
                                 <w:rPr>
@@ -4272,7 +4259,7 @@
           <w:r>
             <w:fldChar w:fldCharType="separate"/>
           </w:r>
-          <w:hyperlink w:anchor="_Toc121774905" w:history="1">
+          <w:hyperlink w:anchor="_Toc121778748" w:history="1">
             <w:r>
               <w:rPr>
                 <w:rStyle w:val="Hyperlink"/>
@@ -4300,7 +4287,7 @@
                 <w:noProof/>
                 <w:webHidden/>
               </w:rPr>
-              <w:instrText xml:space="preserve"> PAGEREF _Toc121774905 \h </w:instrText>
+              <w:instrText xml:space="preserve"> PAGEREF _Toc121778748 \h </w:instrText>
             </w:r>
             <w:r>
               <w:rPr>
@@ -4342,7 +4329,7 @@
               <w:noProof/>
             </w:rPr>
           </w:pPr>
-          <w:hyperlink w:anchor="_Toc121774906" w:history="1">
+          <w:hyperlink w:anchor="_Toc121778749" w:history="1">
             <w:r>
               <w:rPr>
                 <w:rStyle w:val="Hyperlink"/>
@@ -4379,7 +4366,7 @@
                 <w:noProof/>
                 <w:webHidden/>
               </w:rPr>
-              <w:instrText xml:space="preserve"> PAGEREF _Toc121774906 \h </w:instrText>
+              <w:instrText xml:space="preserve"> PAGEREF _Toc121778749 \h </w:instrText>
             </w:r>
             <w:r>
               <w:rPr>
@@ -4421,7 +4408,7 @@
               <w:noProof/>
             </w:rPr>
           </w:pPr>
-          <w:hyperlink w:anchor="_Toc121774907" w:history="1">
+          <w:hyperlink w:anchor="_Toc121778750" w:history="1">
             <w:r>
               <w:rPr>
                 <w:rStyle w:val="Hyperlink"/>
@@ -4458,7 +4445,7 @@
                 <w:noProof/>
                 <w:webHidden/>
               </w:rPr>
-              <w:instrText xml:space="preserve"> PAGEREF _Toc121774907 \h </w:instrText>
+              <w:instrText xml:space="preserve"> PAGEREF _Toc121778750 \h </w:instrText>
             </w:r>
             <w:r>
               <w:rPr>
@@ -4479,6 +4466,171 @@
                 <w:webHidden/>
               </w:rPr>
               <w:t>2</w:t>
+            </w:r>
+            <w:r>
+              <w:rPr>
+                <w:noProof/>
+                <w:webHidden/>
+              </w:rPr>
+              <w:fldChar w:fldCharType="end"/>
+            </w:r>
+          </w:hyperlink>
+        </w:p>
+        <w:p>
+          <w:pPr>
+            <w:pStyle w:val="TOC1"/>
+            <w:tabs>
+              <w:tab w:val="left" w:pos="440"/>
+              <w:tab w:val="right" w:leader="dot" w:pos="9350"/>
+            </w:tabs>
+            <w:rPr>
+              <w:rFonts w:cstheme="minorBidi"/>
+              <w:noProof/>
+            </w:rPr>
+          </w:pPr>
+          <w:hyperlink w:anchor="_Toc121778751" w:history="1">
+            <w:r>
+              <w:rPr>
+                <w:rStyle w:val="Hyperlink"/>
+                <w:noProof/>
+                <w:lang w:bidi="ar-EG"/>
+              </w:rPr>
+              <w:t>4</w:t>
+            </w:r>
+            <w:r>
+              <w:rPr>
+                <w:rFonts w:cstheme="minorBidi"/>
+                <w:noProof/>
+              </w:rPr>
+              <w:tab/>
+            </w:r>
+            <w:r>
+              <w:rPr>
+                <w:rStyle w:val="Hyperlink"/>
+                <w:noProof/>
+                <w:lang w:bidi="ar-EG"/>
+              </w:rPr>
+              <w:t>– What does  the pattern consist of ?</w:t>
+            </w:r>
+            <w:r>
+              <w:rPr>
+                <w:noProof/>
+                <w:webHidden/>
+              </w:rPr>
+              <w:tab/>
+            </w:r>
+            <w:r>
+              <w:rPr>
+                <w:noProof/>
+                <w:webHidden/>
+              </w:rPr>
+              <w:fldChar w:fldCharType="begin"/>
+            </w:r>
+            <w:r>
+              <w:rPr>
+                <w:noProof/>
+                <w:webHidden/>
+              </w:rPr>
+              <w:instrText xml:space="preserve"> PAGEREF _Toc121778751 \h </w:instrText>
+            </w:r>
+            <w:r>
+              <w:rPr>
+                <w:noProof/>
+                <w:webHidden/>
+              </w:rPr>
+            </w:r>
+            <w:r>
+              <w:rPr>
+                <w:noProof/>
+                <w:webHidden/>
+              </w:rPr>
+              <w:fldChar w:fldCharType="separate"/>
+            </w:r>
+            <w:r>
+              <w:rPr>
+                <w:noProof/>
+                <w:webHidden/>
+              </w:rPr>
+              <w:t>3</w:t>
+            </w:r>
+            <w:r>
+              <w:rPr>
+                <w:noProof/>
+                <w:webHidden/>
+              </w:rPr>
+              <w:fldChar w:fldCharType="end"/>
+            </w:r>
+          </w:hyperlink>
+        </w:p>
+        <w:p>
+          <w:pPr>
+            <w:pStyle w:val="TOC1"/>
+            <w:tabs>
+              <w:tab w:val="right" w:leader="dot" w:pos="9350"/>
+            </w:tabs>
+            <w:rPr>
+              <w:rFonts w:cstheme="minorBidi"/>
+              <w:noProof/>
+            </w:rPr>
+          </w:pPr>
+          <w:hyperlink w:anchor="_Toc121778752" w:history="1">
+            <w:r>
+              <w:rPr>
+                <w:rStyle w:val="Hyperlink"/>
+                <w:noProof/>
+                <w:rtl/>
+                <w:lang w:bidi="ar-EG"/>
+              </w:rPr>
+              <w:t>5</w:t>
+            </w:r>
+            <w:r>
+              <w:rPr>
+                <w:rStyle w:val="Hyperlink"/>
+                <w:noProof/>
+                <w:lang w:bidi="ar-EG"/>
+              </w:rPr>
+              <w:t xml:space="preserve"> – who  invented  DP ?</w:t>
+            </w:r>
+            <w:r>
+              <w:rPr>
+                <w:noProof/>
+                <w:webHidden/>
+              </w:rPr>
+              <w:tab/>
+            </w:r>
+            <w:r>
+              <w:rPr>
+                <w:noProof/>
+                <w:webHidden/>
+              </w:rPr>
+              <w:fldChar w:fldCharType="begin"/>
+            </w:r>
+            <w:r>
+              <w:rPr>
+                <w:noProof/>
+                <w:webHidden/>
+              </w:rPr>
+              <w:instrText xml:space="preserve"> PAGEREF _Toc121778752 \h </w:instrText>
+            </w:r>
+            <w:r>
+              <w:rPr>
+                <w:noProof/>
+                <w:webHidden/>
+              </w:rPr>
+            </w:r>
+            <w:r>
+              <w:rPr>
+                <w:noProof/>
+                <w:webHidden/>
+              </w:rPr>
+              <w:fldChar w:fldCharType="separate"/>
+            </w:r>
+            <w:r>
+              <w:rPr>
+                <w:noProof/>
+                <w:webHidden/>
+              </w:rPr>
+              <w:t>4</w:t>
             </w:r>
             <w:r>
               <w:rPr>
@@ -4653,7 +4805,7 @@
           <w:lang w:bidi="ar-EG"/>
         </w:rPr>
       </w:pPr>
-      <w:bookmarkStart w:id="0" w:name="_Toc121774905"/>
+      <w:bookmarkStart w:id="0" w:name="_Toc121778748"/>
       <w:r>
         <w:rPr>
           <w:lang w:bidi="ar-EG"/>
@@ -4897,7 +5049,7 @@
           <w:lang w:bidi="ar-EG"/>
         </w:rPr>
       </w:pPr>
-      <w:bookmarkStart w:id="1" w:name="_Toc121774906"/>
+      <w:bookmarkStart w:id="1" w:name="_Toc121778749"/>
       <w:r>
         <w:rPr>
           <w:rFonts w:hint="cs"/>
@@ -5342,7 +5494,7 @@
           <w:lang w:bidi="ar-EG"/>
         </w:rPr>
       </w:pPr>
-      <w:bookmarkStart w:id="2" w:name="_Toc121774907"/>
+      <w:bookmarkStart w:id="2" w:name="_Toc121778750"/>
       <w:r>
         <w:rPr>
           <w:rFonts w:hint="cs"/>
@@ -5593,6 +5745,7 @@
           <w:rtl/>
           <w:lang w:bidi="ar-EG"/>
         </w:rPr>
+        <w:lastRenderedPageBreak/>
         <w:t xml:space="preserve">نقدر نقول على  ال </w:t>
       </w:r>
       <w:r>
@@ -6327,15 +6480,7 @@
           <w:rtl/>
           <w:lang w:bidi="ar-EG"/>
         </w:rPr>
-        <w:t xml:space="preserve"> </w:t>
-      </w:r>
-      <w:r>
-        <w:rPr>
-          <w:rFonts w:hint="cs"/>
-          <w:rtl/>
-          <w:lang w:bidi="ar-EG"/>
-        </w:rPr>
-        <w:t xml:space="preserve">بتاعهم  جايز  جدا  تلاقى ال </w:t>
+        <w:t xml:space="preserve"> بتاعهم  جايز  جدا  تلاقى ال </w:t>
       </w:r>
       <w:r>
         <w:rPr>
@@ -6443,33 +6588,55 @@
     <w:p>
       <w:pPr>
         <w:pStyle w:val="Heading1"/>
-        <w:numPr>
-          <w:ilvl w:val="0"/>
-          <w:numId w:val="35"/>
-        </w:numPr>
-        <w:rPr>
-          <w:lang w:bidi="ar-EG"/>
-        </w:rPr>
-      </w:pPr>
-      <w:r>
-        <w:rPr>
-          <w:lang w:bidi="ar-EG"/>
-        </w:rPr>
-        <w:t xml:space="preserve">– </w:t>
+        <w:rPr>
+          <w:lang w:bidi="ar-EG"/>
+        </w:rPr>
+      </w:pPr>
+      <w:bookmarkStart w:id="3" w:name="_Toc121778751"/>
+      <w:r>
+        <w:rPr>
+          <w:lang w:bidi="ar-EG"/>
+        </w:rPr>
+        <w:t>4-</w:t>
+      </w:r>
+      <w:r>
+        <w:rPr>
+          <w:lang w:bidi="ar-EG"/>
+        </w:rPr>
+        <w:t xml:space="preserve"> </w:t>
+      </w:r>
+      <w:r>
+        <w:rPr>
+          <w:lang w:bidi="ar-EG"/>
+        </w:rPr>
+        <w:t>What</w:t>
+      </w:r>
+      <w:r>
+        <w:rPr>
+          <w:lang w:bidi="ar-EG"/>
+        </w:rPr>
+        <w:t xml:space="preserve"> </w:t>
       </w:r>
       <w:proofErr w:type="gramStart"/>
       <w:r>
         <w:rPr>
           <w:lang w:bidi="ar-EG"/>
         </w:rPr>
-        <w:t>what</w:t>
+        <w:t>does  the</w:t>
       </w:r>
       <w:proofErr w:type="gramEnd"/>
       <w:r>
         <w:rPr>
           <w:lang w:bidi="ar-EG"/>
         </w:rPr>
-        <w:t xml:space="preserve"> does  the pattern consist of ? </w:t>
+        <w:t xml:space="preserve"> pattern consist of ?</w:t>
+      </w:r>
+      <w:bookmarkEnd w:id="3"/>
+      <w:r>
+        <w:rPr>
+          <w:lang w:bidi="ar-EG"/>
+        </w:rPr>
+        <w:t xml:space="preserve"> </w:t>
       </w:r>
     </w:p>
     <w:p>
@@ -6930,7 +7097,14 @@
         <w:rPr>
           <w:lang w:bidi="ar-EG"/>
         </w:rPr>
-        <w:t>example:</w:t>
+        <w:t>example</w:t>
+      </w:r>
+      <w:proofErr w:type="gramStart"/>
+      <w:r>
+        <w:rPr>
+          <w:lang w:bidi="ar-EG"/>
+        </w:rPr>
+        <w:t>:</w:t>
       </w:r>
       <w:r>
         <w:rPr>
@@ -6952,7 +7126,16 @@
           <w:rtl/>
           <w:lang w:bidi="ar-EG"/>
         </w:rPr>
-        <w:t xml:space="preserve">هيقلك  </w:t>
+        <w:t>هيقلك</w:t>
+      </w:r>
+      <w:proofErr w:type="gramEnd"/>
+      <w:r>
+        <w:rPr>
+          <w:rFonts w:hint="cs"/>
+          <w:rtl/>
+          <w:lang w:bidi="ar-EG"/>
+        </w:rPr>
+        <w:t xml:space="preserve">  </w:t>
       </w:r>
       <w:r>
         <w:rPr>
@@ -6980,6 +7163,12 @@
           <w:rtl/>
           <w:lang w:bidi="ar-EG"/>
         </w:rPr>
+        <w:t xml:space="preserve"> دة</w:t>
+      </w:r>
+      <w:r>
+        <w:rPr>
+          <w:lang w:bidi="ar-EG"/>
+        </w:rPr>
         <w:t xml:space="preserve"> </w:t>
       </w:r>
       <w:r>
@@ -6988,20 +7177,6 @@
           <w:rtl/>
           <w:lang w:bidi="ar-EG"/>
         </w:rPr>
-        <w:t>دة</w:t>
-      </w:r>
-      <w:r>
-        <w:rPr>
-          <w:lang w:bidi="ar-EG"/>
-        </w:rPr>
-        <w:t xml:space="preserve"> </w:t>
-      </w:r>
-      <w:r>
-        <w:rPr>
-          <w:rFonts w:hint="cs"/>
-          <w:rtl/>
-          <w:lang w:bidi="ar-EG"/>
-        </w:rPr>
         <w:t>.</w:t>
       </w:r>
       <w:r>
@@ -7026,8 +7201,6 @@
         </w:rPr>
         <w:t xml:space="preserve"> .</w:t>
       </w:r>
-      <w:bookmarkStart w:id="3" w:name="_GoBack"/>
-      <w:bookmarkEnd w:id="3"/>
       <w:r>
         <w:rPr>
           <w:rFonts w:hint="cs"/>
@@ -7050,39 +7223,1832 @@
     <w:p>
       <w:pPr>
         <w:pStyle w:val="ListParagraph"/>
+        <w:numPr>
+          <w:ilvl w:val="0"/>
+          <w:numId w:val="30"/>
+        </w:numPr>
         <w:bidi/>
         <w:rPr>
           <w:lang w:bidi="ar-EG"/>
         </w:rPr>
       </w:pPr>
+      <w:r>
+        <w:rPr>
+          <w:rFonts w:hint="cs"/>
+          <w:rtl/>
+          <w:lang w:bidi="ar-EG"/>
+        </w:rPr>
+        <w:t xml:space="preserve">وعاوز تتخل لما بنتكلم عن ال </w:t>
+      </w:r>
+      <w:r>
+        <w:rPr>
+          <w:lang w:bidi="ar-EG"/>
+        </w:rPr>
+        <w:t>pattern</w:t>
+      </w:r>
+      <w:r>
+        <w:rPr>
+          <w:rFonts w:hint="cs"/>
+          <w:rtl/>
+          <w:lang w:bidi="ar-EG"/>
+        </w:rPr>
+        <w:t xml:space="preserve"> </w:t>
+      </w:r>
+      <w:r>
+        <w:rPr>
+          <w:rFonts w:hint="cs"/>
+          <w:rtl/>
+          <w:lang w:bidi="ar-EG"/>
+        </w:rPr>
+        <w:t xml:space="preserve"> زى بالضبط  لما كنا بنتكلم عن ال </w:t>
+      </w:r>
+      <w:r>
+        <w:rPr>
+          <w:lang w:bidi="ar-EG"/>
+        </w:rPr>
+        <w:t>Data structure</w:t>
+      </w:r>
+      <w:r>
+        <w:rPr>
+          <w:rFonts w:hint="cs"/>
+          <w:rtl/>
+          <w:lang w:bidi="ar-EG"/>
+        </w:rPr>
+        <w:t xml:space="preserve"> ف الجزء بتاع ان هى مش مرتبطه بلغه معينه  عشان كدة هتلاقى ال </w:t>
+      </w:r>
+      <w:r>
+        <w:rPr>
+          <w:lang w:bidi="ar-EG"/>
+        </w:rPr>
+        <w:t xml:space="preserve">DP </w:t>
+      </w:r>
+      <w:r>
+        <w:rPr>
+          <w:rFonts w:hint="cs"/>
+          <w:rtl/>
+          <w:lang w:bidi="ar-EG"/>
+        </w:rPr>
+        <w:t xml:space="preserve"> مش بتتكلم معاك ف تفاصيل كتير .</w:t>
+      </w:r>
     </w:p>
     <w:p>
       <w:pPr>
-        <w:rPr>
-          <w:lang w:bidi="ar-EG"/>
-        </w:rPr>
-      </w:pPr>
+        <w:pStyle w:val="ListParagraph"/>
+        <w:bidi/>
+        <w:rPr>
+          <w:rtl/>
+          <w:lang w:bidi="ar-EG"/>
+        </w:rPr>
+      </w:pPr>
+      <w:r>
+        <w:rPr>
+          <w:rFonts w:hint="cs"/>
+          <w:rtl/>
+          <w:lang w:bidi="ar-EG"/>
+        </w:rPr>
+        <w:t xml:space="preserve">ف مثلا ممكن تكون   ف </w:t>
+      </w:r>
+      <w:r>
+        <w:rPr>
+          <w:lang w:bidi="ar-EG"/>
+        </w:rPr>
+        <w:t xml:space="preserve">programing language </w:t>
+      </w:r>
+      <w:r>
+        <w:rPr>
+          <w:rFonts w:hint="cs"/>
+          <w:rtl/>
+          <w:lang w:bidi="ar-EG"/>
+        </w:rPr>
+        <w:t xml:space="preserve"> مفهاش  </w:t>
+      </w:r>
+      <w:r>
+        <w:rPr>
+          <w:lang w:bidi="ar-EG"/>
+        </w:rPr>
+        <w:t xml:space="preserve">interface </w:t>
+      </w:r>
+      <w:r>
+        <w:rPr>
+          <w:rFonts w:hint="cs"/>
+          <w:rtl/>
+          <w:lang w:bidi="ar-EG"/>
+        </w:rPr>
+        <w:t xml:space="preserve"> </w:t>
+      </w:r>
+      <w:r>
+        <w:rPr>
+          <w:rFonts w:hint="cs"/>
+          <w:rtl/>
+          <w:lang w:bidi="ar-EG"/>
+        </w:rPr>
+        <w:t xml:space="preserve">ف هتعمل ايه ؟ ف  عشان كدة  ال </w:t>
+      </w:r>
+      <w:r>
+        <w:rPr>
+          <w:lang w:bidi="ar-EG"/>
+        </w:rPr>
+        <w:t xml:space="preserve">DP </w:t>
+      </w:r>
+      <w:r>
+        <w:rPr>
+          <w:rFonts w:hint="cs"/>
+          <w:rtl/>
+          <w:lang w:bidi="ar-EG"/>
+        </w:rPr>
+        <w:t xml:space="preserve"> مش  مرتبطه  بلغه معينه .</w:t>
+      </w:r>
     </w:p>
     <w:p>
       <w:pPr>
-        <w:rPr>
+        <w:pStyle w:val="ListParagraph"/>
+        <w:bidi/>
+        <w:rPr>
+          <w:rtl/>
           <w:lang w:bidi="ar-EG"/>
         </w:rPr>
       </w:pPr>
     </w:p>
     <w:p>
       <w:pPr>
-        <w:rPr>
+        <w:pStyle w:val="ListParagraph"/>
+        <w:bidi/>
+        <w:rPr>
+          <w:rtl/>
           <w:lang w:bidi="ar-EG"/>
         </w:rPr>
       </w:pPr>
     </w:p>
     <w:p>
       <w:pPr>
-        <w:rPr>
-          <w:lang w:bidi="ar-EG"/>
-        </w:rPr>
-      </w:pPr>
+        <w:pStyle w:val="ListParagraph"/>
+        <w:bidi/>
+        <w:rPr>
+          <w:rtl/>
+          <w:lang w:bidi="ar-EG"/>
+        </w:rPr>
+      </w:pPr>
+    </w:p>
+    <w:p>
+      <w:pPr>
+        <w:pStyle w:val="Heading1"/>
+        <w:rPr>
+          <w:rFonts w:hint="cs"/>
+          <w:rtl/>
+          <w:lang w:bidi="ar-EG"/>
+        </w:rPr>
+      </w:pPr>
+      <w:bookmarkStart w:id="4" w:name="_Toc121778752"/>
+      <w:r>
+        <w:rPr>
+          <w:rFonts w:hint="cs"/>
+          <w:rtl/>
+          <w:lang w:bidi="ar-EG"/>
+        </w:rPr>
+        <w:t>5</w:t>
+      </w:r>
+      <w:r>
+        <w:rPr>
+          <w:lang w:bidi="ar-EG"/>
+        </w:rPr>
+        <w:t xml:space="preserve"> – who  invented  DP ?</w:t>
+      </w:r>
+      <w:bookmarkEnd w:id="4"/>
+    </w:p>
+    <w:p>
+      <w:pPr>
+        <w:rPr>
+          <w:lang w:bidi="ar-EG"/>
+        </w:rPr>
+      </w:pPr>
+    </w:p>
+    <w:p>
+      <w:pPr>
+        <w:pStyle w:val="ListParagraph"/>
+        <w:numPr>
+          <w:ilvl w:val="0"/>
+          <w:numId w:val="30"/>
+        </w:numPr>
+        <w:bidi/>
+        <w:rPr>
+          <w:rFonts w:hint="cs"/>
+          <w:rtl/>
+          <w:lang w:bidi="ar-EG"/>
+        </w:rPr>
+      </w:pPr>
+      <w:r>
+        <w:rPr>
+          <w:rFonts w:hint="cs"/>
+          <w:rtl/>
+          <w:lang w:bidi="ar-EG"/>
+        </w:rPr>
+        <w:t xml:space="preserve">مفيش حاجة امسها مين اخرت ال </w:t>
+      </w:r>
+      <w:r>
+        <w:rPr>
+          <w:lang w:bidi="ar-EG"/>
+        </w:rPr>
+        <w:t>DP</w:t>
+      </w:r>
+      <w:r>
+        <w:rPr>
+          <w:rFonts w:hint="cs"/>
+          <w:rtl/>
+          <w:lang w:bidi="ar-EG"/>
+        </w:rPr>
+        <w:t xml:space="preserve"> عشان ال </w:t>
+      </w:r>
+      <w:r>
+        <w:rPr>
+          <w:lang w:bidi="ar-EG"/>
+        </w:rPr>
+        <w:t xml:space="preserve">DP </w:t>
+      </w:r>
+      <w:r>
+        <w:rPr>
+          <w:rFonts w:hint="cs"/>
+          <w:rtl/>
+          <w:lang w:bidi="ar-EG"/>
+        </w:rPr>
+        <w:t xml:space="preserve">  تم اكتشفها مش اخترعها .  زى مقلنا مش نشويه ان ال </w:t>
+      </w:r>
+      <w:proofErr w:type="spellStart"/>
+      <w:r>
+        <w:rPr>
+          <w:lang w:bidi="ar-EG"/>
+        </w:rPr>
+        <w:t>Dp</w:t>
+      </w:r>
+      <w:proofErr w:type="spellEnd"/>
+      <w:r>
+        <w:rPr>
+          <w:lang w:bidi="ar-EG"/>
+        </w:rPr>
+        <w:t xml:space="preserve"> </w:t>
+      </w:r>
+      <w:r>
+        <w:rPr>
+          <w:rFonts w:hint="cs"/>
+          <w:rtl/>
+          <w:lang w:bidi="ar-EG"/>
+        </w:rPr>
+        <w:t xml:space="preserve"> هى عباره عن حلول لمجموعه من المشاكل الى ظهرت معانا . </w:t>
+      </w:r>
+      <w:r>
+        <w:rPr>
+          <w:rFonts w:hint="cs"/>
+          <w:rtl/>
+          <w:lang w:bidi="ar-EG"/>
+        </w:rPr>
+        <w:t xml:space="preserve">ف احنا مخترعناش ال </w:t>
+      </w:r>
+      <w:r>
+        <w:rPr>
+          <w:lang w:bidi="ar-EG"/>
+        </w:rPr>
+        <w:t>pattern</w:t>
+      </w:r>
+      <w:r>
+        <w:rPr>
+          <w:rFonts w:hint="cs"/>
+          <w:rtl/>
+          <w:lang w:bidi="ar-EG"/>
+        </w:rPr>
+        <w:t xml:space="preserve"> احنا اكتشفنا ان دى انسب طريقه   بحل مشكله يعد التجربه وكدة يعنى .</w:t>
+      </w:r>
+      <w:r>
+        <w:rPr>
+          <w:rFonts w:hint="cs"/>
+          <w:rtl/>
+          <w:lang w:bidi="ar-EG"/>
+        </w:rPr>
+        <w:t>ولما اكتشفنا الطريقه الى هنمشى بيها لحل المشكله  دى بدانا نديله</w:t>
+      </w:r>
+      <w:r>
+        <w:rPr>
+          <w:rFonts w:hint="cs"/>
+          <w:rtl/>
+          <w:lang w:bidi="ar-EG"/>
+        </w:rPr>
+        <w:t>ا</w:t>
+      </w:r>
+      <w:r>
+        <w:rPr>
+          <w:rFonts w:hint="cs"/>
+          <w:rtl/>
+          <w:lang w:bidi="ar-EG"/>
+        </w:rPr>
+        <w:t xml:space="preserve"> اسم .</w:t>
+      </w:r>
+      <w:r>
+        <w:rPr>
+          <w:rtl/>
+          <w:lang w:bidi="ar-EG"/>
+        </w:rPr>
+        <w:br/>
+      </w:r>
+    </w:p>
+    <w:p>
+      <w:pPr>
+        <w:pStyle w:val="ListParagraph"/>
+        <w:numPr>
+          <w:ilvl w:val="0"/>
+          <w:numId w:val="30"/>
+        </w:numPr>
+        <w:bidi/>
+        <w:rPr>
+          <w:lang w:bidi="ar-EG"/>
+        </w:rPr>
+      </w:pPr>
+      <w:r>
+        <w:rPr>
+          <w:rFonts w:hint="cs"/>
+          <w:rtl/>
+          <w:lang w:bidi="ar-EG"/>
+        </w:rPr>
+        <w:t xml:space="preserve">اول ناس اتكلمت عن ال </w:t>
+      </w:r>
+      <w:r>
+        <w:rPr>
+          <w:lang w:bidi="ar-EG"/>
+        </w:rPr>
+        <w:t xml:space="preserve">DP </w:t>
+      </w:r>
+      <w:r>
+        <w:rPr>
+          <w:rFonts w:hint="cs"/>
+          <w:rtl/>
+          <w:lang w:bidi="ar-EG"/>
+        </w:rPr>
+        <w:t xml:space="preserve"> كانوا اربعه جمعه شويه  مشاكل عامه وقالوا يجمعاه احنا لقينا الناس لما بتيجى تواجه المشاكل دى لقينا ان الحلول  دى هى الانسب . </w:t>
+      </w:r>
+      <w:r>
+        <w:rPr>
+          <w:rFonts w:hint="cs"/>
+          <w:rtl/>
+          <w:lang w:bidi="ar-EG"/>
+        </w:rPr>
+        <w:t xml:space="preserve">والكتاب بتاعهم  اتسمه  </w:t>
+      </w:r>
+      <w:r>
+        <w:rPr>
+          <w:lang w:bidi="ar-EG"/>
+        </w:rPr>
+        <w:t>the gang of four</w:t>
+      </w:r>
+    </w:p>
+    <w:p>
+      <w:pPr>
+        <w:pStyle w:val="ListParagraph"/>
+        <w:numPr>
+          <w:ilvl w:val="0"/>
+          <w:numId w:val="30"/>
+        </w:numPr>
+        <w:bidi/>
+        <w:rPr>
+          <w:lang w:bidi="ar-EG"/>
+        </w:rPr>
+      </w:pPr>
+      <w:r>
+        <w:rPr>
+          <w:rFonts w:hint="cs"/>
+          <w:rtl/>
+          <w:lang w:bidi="ar-EG"/>
+        </w:rPr>
+        <w:t xml:space="preserve">ومن اشهر الناس الى اتكلمت عن الموضع هم </w:t>
+      </w:r>
+      <w:r>
+        <w:rPr>
+          <w:lang w:bidi="ar-EG"/>
+        </w:rPr>
+        <w:t xml:space="preserve">uncle Bob </w:t>
+      </w:r>
+      <w:r>
+        <w:rPr>
+          <w:rFonts w:hint="cs"/>
+          <w:rtl/>
+          <w:lang w:bidi="ar-EG"/>
+        </w:rPr>
+        <w:t xml:space="preserve">  و</w:t>
+      </w:r>
+      <w:r>
+        <w:t xml:space="preserve"> </w:t>
+      </w:r>
+      <w:r>
+        <w:rPr>
+          <w:lang w:bidi="ar-EG"/>
+        </w:rPr>
+        <w:t xml:space="preserve">reboot see </w:t>
+      </w:r>
+      <w:proofErr w:type="spellStart"/>
+      <w:r>
+        <w:rPr>
+          <w:lang w:bidi="ar-EG"/>
+        </w:rPr>
+        <w:t>marted</w:t>
+      </w:r>
+      <w:proofErr w:type="spellEnd"/>
+      <w:r>
+        <w:rPr>
+          <w:lang w:bidi="ar-EG"/>
+        </w:rPr>
+        <w:t xml:space="preserve"> </w:t>
+      </w:r>
+      <w:r>
+        <w:rPr>
+          <w:rFonts w:hint="cs"/>
+          <w:rtl/>
+          <w:lang w:bidi="ar-EG"/>
+        </w:rPr>
+        <w:t xml:space="preserve">  انا شخصينا شوفت كتاب </w:t>
+      </w:r>
+      <w:r>
+        <w:rPr>
+          <w:lang w:bidi="ar-EG"/>
+        </w:rPr>
+        <w:t xml:space="preserve">clean </w:t>
+      </w:r>
+      <w:r>
+        <w:rPr>
+          <w:rFonts w:hint="cs"/>
+          <w:rtl/>
+          <w:lang w:bidi="ar-EG"/>
+        </w:rPr>
+        <w:t xml:space="preserve"> كود ل </w:t>
+      </w:r>
+      <w:r>
+        <w:rPr>
+          <w:lang w:bidi="ar-EG"/>
+        </w:rPr>
+        <w:t xml:space="preserve">uncle bob </w:t>
+      </w:r>
+      <w:r>
+        <w:rPr>
+          <w:rFonts w:hint="cs"/>
+          <w:rtl/>
+          <w:lang w:bidi="ar-EG"/>
+        </w:rPr>
+        <w:t xml:space="preserve"> وكان عظيم الصراحه . </w:t>
+      </w:r>
+      <w:r>
+        <w:rPr>
+          <w:rFonts w:hint="cs"/>
+          <w:rtl/>
+          <w:lang w:bidi="ar-EG"/>
+        </w:rPr>
+        <w:t xml:space="preserve"> "تانى اسم شكلى كاتبه غلط "</w:t>
+      </w:r>
+    </w:p>
+    <w:p>
+      <w:pPr>
+        <w:pStyle w:val="Heading1"/>
+        <w:rPr>
+          <w:lang w:bidi="ar-EG"/>
+        </w:rPr>
+      </w:pPr>
+      <w:r>
+        <w:rPr>
+          <w:lang w:bidi="ar-EG"/>
+        </w:rPr>
+        <w:t xml:space="preserve">6 – </w:t>
+      </w:r>
+      <w:r>
+        <w:rPr>
+          <w:lang w:bidi="ar-EG"/>
+        </w:rPr>
+        <w:t>Why</w:t>
+      </w:r>
+      <w:r>
+        <w:rPr>
+          <w:lang w:bidi="ar-EG"/>
+        </w:rPr>
+        <w:t xml:space="preserve"> should </w:t>
+      </w:r>
+      <w:proofErr w:type="gramStart"/>
+      <w:r>
+        <w:rPr>
+          <w:lang w:bidi="ar-EG"/>
+        </w:rPr>
+        <w:t xml:space="preserve">learn  </w:t>
+      </w:r>
+      <w:r>
+        <w:rPr>
+          <w:lang w:bidi="ar-EG"/>
+        </w:rPr>
+        <w:t>pattern</w:t>
+      </w:r>
+      <w:proofErr w:type="gramEnd"/>
+      <w:r>
+        <w:rPr>
+          <w:lang w:bidi="ar-EG"/>
+        </w:rPr>
+        <w:t xml:space="preserve"> </w:t>
+      </w:r>
+      <w:r>
+        <w:rPr>
+          <w:lang w:bidi="ar-EG"/>
+        </w:rPr>
+        <w:t xml:space="preserve"> ?</w:t>
+      </w:r>
+    </w:p>
+    <w:p>
+      <w:pPr>
+        <w:bidi/>
+        <w:rPr>
+          <w:lang w:bidi="ar-EG"/>
+        </w:rPr>
+      </w:pPr>
+    </w:p>
+    <w:p>
+      <w:pPr>
+        <w:pStyle w:val="ListParagraph"/>
+        <w:numPr>
+          <w:ilvl w:val="0"/>
+          <w:numId w:val="30"/>
+        </w:numPr>
+        <w:bidi/>
+        <w:rPr>
+          <w:rFonts w:hint="cs"/>
+          <w:lang w:bidi="ar-EG"/>
+        </w:rPr>
+      </w:pPr>
+      <w:r>
+        <w:rPr>
+          <w:rFonts w:hint="cs"/>
+          <w:rtl/>
+          <w:lang w:bidi="ar-EG"/>
+        </w:rPr>
+        <w:t xml:space="preserve">عشان ديما  هتقابل مشاكل كتير </w:t>
+      </w:r>
+      <w:r>
+        <w:rPr>
+          <w:rFonts w:hint="cs"/>
+          <w:rtl/>
+          <w:lang w:bidi="ar-EG"/>
+        </w:rPr>
+        <w:t xml:space="preserve">ودايما هتكون الحلول قدامك  ليه بنقول  </w:t>
+      </w:r>
+      <w:r>
+        <w:rPr>
+          <w:rFonts w:hint="cs"/>
+          <w:rtl/>
+          <w:lang w:bidi="ar-EG"/>
+        </w:rPr>
+        <w:t xml:space="preserve">هتقابل مشاكل كتير عشان  ف ناس  جربت قبلك ووقعت ف مشاكل انت هتقع فيها بعدين  </w:t>
+      </w:r>
+    </w:p>
+    <w:p>
+      <w:pPr>
+        <w:pStyle w:val="ListParagraph"/>
+        <w:numPr>
+          <w:ilvl w:val="0"/>
+          <w:numId w:val="30"/>
+        </w:numPr>
+        <w:bidi/>
+        <w:rPr>
+          <w:lang w:bidi="ar-EG"/>
+        </w:rPr>
+      </w:pPr>
+      <w:r>
+        <w:rPr>
+          <w:rFonts w:hint="cs"/>
+          <w:rtl/>
+          <w:lang w:bidi="ar-EG"/>
+        </w:rPr>
+        <w:t>الناس دى من كتر موقعه</w:t>
+      </w:r>
+      <w:r>
+        <w:rPr>
+          <w:rFonts w:hint="cs"/>
+          <w:rtl/>
+          <w:lang w:bidi="ar-EG"/>
+        </w:rPr>
+        <w:t xml:space="preserve"> ف مشاكل معينه  حطه حلول للمشاكل دى . </w:t>
+      </w:r>
+    </w:p>
+    <w:p>
+      <w:pPr>
+        <w:pStyle w:val="ListParagraph"/>
+        <w:bidi/>
+        <w:rPr>
+          <w:rtl/>
+          <w:lang w:bidi="ar-EG"/>
+        </w:rPr>
+      </w:pPr>
+    </w:p>
+    <w:p>
+      <w:pPr>
+        <w:pStyle w:val="ListParagraph"/>
+        <w:numPr>
+          <w:ilvl w:val="0"/>
+          <w:numId w:val="30"/>
+        </w:numPr>
+        <w:bidi/>
+        <w:rPr>
+          <w:lang w:bidi="ar-EG"/>
+        </w:rPr>
+      </w:pPr>
+      <w:r>
+        <w:rPr>
+          <w:rFonts w:hint="cs"/>
+          <w:rtl/>
+          <w:lang w:bidi="ar-EG"/>
+        </w:rPr>
+        <w:t xml:space="preserve">والحاجة المهم جدا ان تعلم ال </w:t>
+      </w:r>
+      <w:r>
+        <w:rPr>
+          <w:lang w:bidi="ar-EG"/>
+        </w:rPr>
+        <w:t xml:space="preserve">DP </w:t>
+      </w:r>
+      <w:r>
+        <w:rPr>
+          <w:rFonts w:hint="cs"/>
+          <w:rtl/>
+          <w:lang w:bidi="ar-EG"/>
+        </w:rPr>
+        <w:t xml:space="preserve"> بيسهل عمليه ال </w:t>
+      </w:r>
+      <w:r>
+        <w:rPr>
+          <w:lang w:bidi="ar-EG"/>
+        </w:rPr>
+        <w:t>communication</w:t>
+      </w:r>
+      <w:r>
+        <w:rPr>
+          <w:lang w:bidi="ar-EG"/>
+        </w:rPr>
+        <w:t xml:space="preserve"> </w:t>
+      </w:r>
+      <w:r>
+        <w:rPr>
+          <w:rFonts w:hint="cs"/>
+          <w:rtl/>
+          <w:lang w:bidi="ar-EG"/>
+        </w:rPr>
+        <w:t xml:space="preserve"> بينا  كتيم . </w:t>
+      </w:r>
+      <w:r>
+        <w:rPr>
+          <w:rFonts w:hint="cs"/>
+          <w:rtl/>
+          <w:lang w:bidi="ar-EG"/>
+        </w:rPr>
+        <w:t xml:space="preserve">يعنى لما نقع ف مشكله معينه   </w:t>
+      </w:r>
+      <w:r>
+        <w:rPr>
+          <w:rFonts w:hint="cs"/>
+          <w:rtl/>
+          <w:lang w:bidi="ar-EG"/>
+        </w:rPr>
+        <w:t xml:space="preserve">واحنا بنعمل </w:t>
+      </w:r>
+      <w:r>
+        <w:rPr>
+          <w:lang w:bidi="ar-EG"/>
+        </w:rPr>
+        <w:t xml:space="preserve">design </w:t>
+      </w:r>
+      <w:r>
+        <w:rPr>
+          <w:rFonts w:hint="cs"/>
+          <w:rtl/>
+          <w:lang w:bidi="ar-EG"/>
+        </w:rPr>
+        <w:t xml:space="preserve"> لل</w:t>
+      </w:r>
+      <w:r>
+        <w:rPr>
+          <w:lang w:bidi="ar-EG"/>
+        </w:rPr>
+        <w:t>SW</w:t>
+      </w:r>
+      <w:r>
+        <w:rPr>
+          <w:rFonts w:hint="cs"/>
+          <w:rtl/>
+          <w:lang w:bidi="ar-EG"/>
+        </w:rPr>
+        <w:t xml:space="preserve"> ف بدال محد  يشرحلك  خوات حل  مشكله يعنى بدال ميقلك </w:t>
+      </w:r>
+      <w:r>
+        <w:rPr>
+          <w:rFonts w:hint="cs"/>
+          <w:rtl/>
+          <w:lang w:bidi="ar-EG"/>
+        </w:rPr>
+        <w:t xml:space="preserve">اعمل </w:t>
+      </w:r>
+      <w:r>
+        <w:rPr>
+          <w:rFonts w:hint="cs"/>
+          <w:rtl/>
+          <w:lang w:bidi="ar-EG"/>
+        </w:rPr>
+        <w:t xml:space="preserve"> </w:t>
+      </w:r>
+      <w:r>
+        <w:rPr>
+          <w:lang w:bidi="ar-EG"/>
+        </w:rPr>
+        <w:t xml:space="preserve"> </w:t>
+      </w:r>
+      <w:r>
+        <w:rPr>
+          <w:lang w:bidi="ar-EG"/>
+        </w:rPr>
+        <w:t xml:space="preserve">2 class </w:t>
+      </w:r>
+      <w:r>
+        <w:rPr>
+          <w:rFonts w:hint="cs"/>
+          <w:rtl/>
+          <w:lang w:bidi="ar-EG"/>
+        </w:rPr>
+        <w:t xml:space="preserve"> </w:t>
+      </w:r>
+      <w:r>
+        <w:rPr>
+          <w:rFonts w:hint="cs"/>
+          <w:rtl/>
+          <w:lang w:bidi="ar-EG"/>
+        </w:rPr>
+        <w:t xml:space="preserve">زيادة </w:t>
+      </w:r>
+      <w:r>
+        <w:rPr>
+          <w:rFonts w:hint="cs"/>
+          <w:rtl/>
+          <w:lang w:bidi="ar-EG"/>
+        </w:rPr>
+        <w:t xml:space="preserve">واعمل </w:t>
+      </w:r>
+      <w:r>
+        <w:rPr>
+          <w:lang w:bidi="ar-EG"/>
+        </w:rPr>
+        <w:t xml:space="preserve">implement </w:t>
+      </w:r>
+      <w:r>
+        <w:rPr>
+          <w:rFonts w:hint="cs"/>
+          <w:rtl/>
+          <w:lang w:bidi="ar-EG"/>
+        </w:rPr>
+        <w:t xml:space="preserve"> لل</w:t>
+      </w:r>
+      <w:r>
+        <w:rPr>
+          <w:lang w:bidi="ar-EG"/>
+        </w:rPr>
+        <w:t xml:space="preserve">interface </w:t>
+      </w:r>
+      <w:r>
+        <w:rPr>
+          <w:rFonts w:hint="cs"/>
+          <w:rtl/>
+          <w:lang w:bidi="ar-EG"/>
+        </w:rPr>
+        <w:t xml:space="preserve"> </w:t>
+      </w:r>
+      <w:r>
+        <w:rPr>
+          <w:rFonts w:hint="cs"/>
+          <w:rtl/>
+          <w:lang w:bidi="ar-EG"/>
+        </w:rPr>
+        <w:t xml:space="preserve"> الخ ف يقلك استخدام ال </w:t>
+      </w:r>
+      <w:r>
+        <w:rPr>
+          <w:lang w:bidi="ar-EG"/>
+        </w:rPr>
+        <w:t xml:space="preserve">DP </w:t>
+      </w:r>
+      <w:r>
+        <w:rPr>
+          <w:rFonts w:hint="cs"/>
+          <w:rtl/>
+          <w:lang w:bidi="ar-EG"/>
+        </w:rPr>
+        <w:t xml:space="preserve"> الفلانى </w:t>
+      </w:r>
+      <w:r>
+        <w:rPr>
+          <w:lang w:bidi="ar-EG"/>
+        </w:rPr>
+        <w:t xml:space="preserve"> </w:t>
+      </w:r>
+      <w:r>
+        <w:rPr>
+          <w:rFonts w:hint="cs"/>
+          <w:rtl/>
+          <w:lang w:bidi="ar-EG"/>
+        </w:rPr>
+        <w:t xml:space="preserve">ف  انت تفهم الحل  من غير  شرح كتير ملهوش  لزمه </w:t>
+      </w:r>
+      <w:r>
+        <w:rPr>
+          <w:rFonts w:hint="cs"/>
+          <w:rtl/>
+          <w:lang w:bidi="ar-EG"/>
+        </w:rPr>
+        <w:t xml:space="preserve">ف دة هيسهل ال </w:t>
+      </w:r>
+      <w:r>
+        <w:rPr>
+          <w:lang w:bidi="ar-EG"/>
+        </w:rPr>
+        <w:t>communication</w:t>
+      </w:r>
+      <w:r>
+        <w:rPr>
+          <w:lang w:bidi="ar-EG"/>
+        </w:rPr>
+        <w:t xml:space="preserve"> </w:t>
+      </w:r>
+      <w:r>
+        <w:rPr>
+          <w:rFonts w:hint="cs"/>
+          <w:rtl/>
+          <w:lang w:bidi="ar-EG"/>
+        </w:rPr>
+        <w:t xml:space="preserve"> بين التيم  يخويا </w:t>
+      </w:r>
+      <w:r>
+        <w:rPr>
+          <w:rFonts w:hint="cs"/>
+          <w:rtl/>
+          <w:lang w:bidi="ar-EG"/>
+        </w:rPr>
+        <w:t xml:space="preserve"> . </w:t>
+      </w:r>
+    </w:p>
+    <w:p>
+      <w:pPr>
+        <w:pStyle w:val="ListParagraph"/>
+        <w:rPr>
+          <w:rFonts w:hint="cs"/>
+          <w:rtl/>
+          <w:lang w:bidi="ar-EG"/>
+        </w:rPr>
+      </w:pPr>
+    </w:p>
+    <w:p>
+      <w:pPr>
+        <w:pStyle w:val="Heading1"/>
+        <w:rPr>
+          <w:lang w:bidi="ar-EG"/>
+        </w:rPr>
+      </w:pPr>
+      <w:r>
+        <w:rPr>
+          <w:rFonts w:hint="cs"/>
+          <w:rtl/>
+          <w:lang w:bidi="ar-EG"/>
+        </w:rPr>
+        <w:t>7</w:t>
+      </w:r>
+      <w:r>
+        <w:rPr>
+          <w:lang w:bidi="ar-EG"/>
+        </w:rPr>
+        <w:t xml:space="preserve"> – classification DP : </w:t>
+      </w:r>
+    </w:p>
+    <w:p>
+      <w:pPr>
+        <w:pStyle w:val="ListParagraph"/>
+        <w:rPr>
+          <w:lang w:bidi="ar-EG"/>
+        </w:rPr>
+      </w:pPr>
+    </w:p>
+    <w:p>
+      <w:pPr>
+        <w:pStyle w:val="ListParagraph"/>
+        <w:bidi/>
+        <w:rPr>
+          <w:rFonts w:hint="cs"/>
+          <w:rtl/>
+          <w:lang w:bidi="ar-EG"/>
+        </w:rPr>
+      </w:pPr>
+      <w:r>
+        <w:rPr>
+          <w:rFonts w:hint="cs"/>
+          <w:rtl/>
+          <w:lang w:bidi="ar-EG"/>
+        </w:rPr>
+        <w:t xml:space="preserve">لما </w:t>
+      </w:r>
+      <w:r>
+        <w:rPr>
+          <w:rFonts w:hint="cs"/>
+          <w:rtl/>
+          <w:lang w:bidi="ar-EG"/>
+        </w:rPr>
+        <w:t xml:space="preserve">شفنا المشاكل بتعتنا لقينا ان احنا بنواجه  3 مشاكل  اساسيه . بيتفرع منهم شويه مشاكل كتير . </w:t>
+      </w:r>
+    </w:p>
+    <w:p>
+      <w:pPr>
+        <w:pStyle w:val="ListParagraph"/>
+        <w:bidi/>
+        <w:rPr>
+          <w:rtl/>
+          <w:lang w:bidi="ar-EG"/>
+        </w:rPr>
+      </w:pPr>
+    </w:p>
+    <w:p>
+      <w:pPr>
+        <w:pStyle w:val="ListParagraph"/>
+        <w:numPr>
+          <w:ilvl w:val="0"/>
+          <w:numId w:val="38"/>
+        </w:numPr>
+        <w:bidi/>
+        <w:rPr>
+          <w:lang w:bidi="ar-EG"/>
+        </w:rPr>
+      </w:pPr>
+      <w:r>
+        <w:rPr>
+          <w:lang w:bidi="ar-EG"/>
+        </w:rPr>
+        <w:t xml:space="preserve">creation  pattern </w:t>
+      </w:r>
+      <w:r>
+        <w:rPr>
+          <w:rFonts w:hint="cs"/>
+          <w:rtl/>
+          <w:lang w:bidi="ar-EG"/>
+        </w:rPr>
+        <w:t xml:space="preserve">  :</w:t>
+      </w:r>
+      <w:r>
+        <w:rPr>
+          <w:rFonts w:hint="cs"/>
+          <w:rtl/>
+          <w:lang w:bidi="ar-EG"/>
+        </w:rPr>
+        <w:t xml:space="preserve">لقينا ان احنا بنواجه مشاكل واحنا بنعمل </w:t>
+      </w:r>
+      <w:r>
+        <w:rPr>
+          <w:lang w:bidi="ar-EG"/>
+        </w:rPr>
+        <w:t xml:space="preserve">create </w:t>
+      </w:r>
+      <w:r>
+        <w:rPr>
+          <w:rFonts w:hint="cs"/>
+          <w:rtl/>
+          <w:lang w:bidi="ar-EG"/>
+        </w:rPr>
+        <w:t xml:space="preserve"> ل</w:t>
+      </w:r>
+      <w:r>
+        <w:rPr>
+          <w:lang w:bidi="ar-EG"/>
+        </w:rPr>
+        <w:t xml:space="preserve">object </w:t>
+      </w:r>
+      <w:r>
+        <w:rPr>
+          <w:rFonts w:hint="cs"/>
+          <w:rtl/>
+          <w:lang w:bidi="ar-EG"/>
+        </w:rPr>
+        <w:t xml:space="preserve"> ف عشان كدة طلع مجموعه من الحلول مجموعه من ال </w:t>
+      </w:r>
+      <w:r>
+        <w:rPr>
+          <w:lang w:bidi="ar-EG"/>
+        </w:rPr>
+        <w:t>pattern</w:t>
+      </w:r>
+      <w:r>
+        <w:rPr>
+          <w:rFonts w:hint="cs"/>
+          <w:rtl/>
+          <w:lang w:bidi="ar-EG"/>
+        </w:rPr>
+        <w:t xml:space="preserve"> صنفنها تحت </w:t>
+      </w:r>
+      <w:r>
+        <w:rPr>
+          <w:lang w:bidi="ar-EG"/>
+        </w:rPr>
+        <w:t xml:space="preserve">category </w:t>
+      </w:r>
+      <w:r>
+        <w:rPr>
+          <w:rFonts w:hint="cs"/>
+          <w:rtl/>
+          <w:lang w:bidi="ar-EG"/>
+        </w:rPr>
+        <w:t xml:space="preserve"> اسمه </w:t>
+      </w:r>
+      <w:r>
+        <w:rPr>
+          <w:lang w:bidi="ar-EG"/>
+        </w:rPr>
+        <w:t xml:space="preserve">creation  pattern </w:t>
+      </w:r>
+      <w:r>
+        <w:rPr>
+          <w:rFonts w:hint="cs"/>
+          <w:rtl/>
+          <w:lang w:bidi="ar-EG"/>
+        </w:rPr>
+        <w:t xml:space="preserve">  .ف ال </w:t>
+      </w:r>
+      <w:r>
+        <w:rPr>
+          <w:lang w:bidi="ar-EG"/>
+        </w:rPr>
+        <w:t>creation pattern</w:t>
+      </w:r>
+      <w:r>
+        <w:rPr>
+          <w:rFonts w:hint="cs"/>
+          <w:rtl/>
+          <w:lang w:bidi="ar-EG"/>
+        </w:rPr>
+        <w:t xml:space="preserve"> من اسمها هى عباره عن مجموعه من ال </w:t>
+      </w:r>
+      <w:r>
+        <w:rPr>
+          <w:lang w:bidi="ar-EG"/>
+        </w:rPr>
+        <w:t xml:space="preserve">pattern </w:t>
+      </w:r>
+      <w:r>
+        <w:rPr>
+          <w:rFonts w:hint="cs"/>
+          <w:rtl/>
+          <w:lang w:bidi="ar-EG"/>
+        </w:rPr>
+        <w:t xml:space="preserve"> الى هتلحنل المشاكل الى هتقبلنا واحنا بنعمل </w:t>
+      </w:r>
+      <w:r>
+        <w:rPr>
+          <w:lang w:bidi="ar-EG"/>
+        </w:rPr>
+        <w:t xml:space="preserve">create </w:t>
+      </w:r>
+      <w:r>
+        <w:rPr>
+          <w:rFonts w:hint="cs"/>
+          <w:rtl/>
+          <w:lang w:bidi="ar-EG"/>
+        </w:rPr>
+        <w:t xml:space="preserve"> ل</w:t>
+      </w:r>
+      <w:r>
+        <w:rPr>
+          <w:lang w:bidi="ar-EG"/>
+        </w:rPr>
+        <w:t xml:space="preserve">object </w:t>
+      </w:r>
+    </w:p>
+    <w:p>
+      <w:pPr>
+        <w:pStyle w:val="ListParagraph"/>
+        <w:bidi/>
+        <w:ind w:left="1440"/>
+        <w:rPr>
+          <w:rtl/>
+          <w:lang w:bidi="ar-EG"/>
+        </w:rPr>
+      </w:pPr>
+      <w:r>
+        <w:rPr>
+          <w:rFonts w:hint="cs"/>
+          <w:rtl/>
+          <w:lang w:bidi="ar-EG"/>
+        </w:rPr>
+        <w:t xml:space="preserve">وايوه  ف مشاكل هتقبلها وانت بتعمل </w:t>
+      </w:r>
+      <w:r>
+        <w:rPr>
+          <w:lang w:bidi="ar-EG"/>
+        </w:rPr>
+        <w:t xml:space="preserve">create </w:t>
+      </w:r>
+      <w:r>
+        <w:rPr>
+          <w:rFonts w:hint="cs"/>
+          <w:rtl/>
+          <w:lang w:bidi="ar-EG"/>
+        </w:rPr>
+        <w:t xml:space="preserve"> ل  </w:t>
+      </w:r>
+      <w:r>
+        <w:rPr>
+          <w:lang w:bidi="ar-EG"/>
+        </w:rPr>
+        <w:t xml:space="preserve">object </w:t>
+      </w:r>
+      <w:r>
+        <w:rPr>
+          <w:rFonts w:hint="cs"/>
+          <w:rtl/>
+          <w:lang w:bidi="ar-EG"/>
+        </w:rPr>
+        <w:t xml:space="preserve"> وفايه ال</w:t>
+      </w:r>
+      <w:r>
+        <w:rPr>
+          <w:lang w:bidi="ar-EG"/>
+        </w:rPr>
+        <w:t>pattern</w:t>
+      </w:r>
+      <w:r>
+        <w:rPr>
+          <w:rFonts w:hint="cs"/>
+          <w:rtl/>
+          <w:lang w:bidi="ar-EG"/>
+        </w:rPr>
+        <w:t xml:space="preserve"> هنا ان هيسعدنا لحلها من غير متفتح الكود وتبداء تغير فيه حاجه .</w:t>
+      </w:r>
+    </w:p>
+    <w:p>
+      <w:pPr>
+        <w:pStyle w:val="ListParagraph"/>
+        <w:bidi/>
+        <w:ind w:left="1440"/>
+        <w:rPr>
+          <w:rtl/>
+          <w:lang w:bidi="ar-EG"/>
+        </w:rPr>
+      </w:pPr>
+    </w:p>
+    <w:p>
+      <w:pPr>
+        <w:pStyle w:val="ListParagraph"/>
+        <w:numPr>
+          <w:ilvl w:val="0"/>
+          <w:numId w:val="38"/>
+        </w:numPr>
+        <w:bidi/>
+        <w:rPr>
+          <w:rFonts w:hint="cs"/>
+          <w:rtl/>
+          <w:lang w:bidi="ar-EG"/>
+        </w:rPr>
+      </w:pPr>
+      <w:r>
+        <w:rPr>
+          <w:rFonts w:hint="cs"/>
+          <w:rtl/>
+          <w:lang w:bidi="ar-EG"/>
+        </w:rPr>
+        <w:t xml:space="preserve"> </w:t>
+      </w:r>
+      <w:r>
+        <w:rPr>
+          <w:lang w:bidi="ar-EG"/>
+        </w:rPr>
+        <w:t xml:space="preserve">: </w:t>
+      </w:r>
+      <w:r>
+        <w:rPr>
+          <w:lang w:bidi="ar-EG"/>
+        </w:rPr>
+        <w:t xml:space="preserve">Structure </w:t>
+      </w:r>
+      <w:r>
+        <w:rPr>
+          <w:lang w:bidi="ar-EG"/>
+        </w:rPr>
+        <w:t xml:space="preserve">pattern </w:t>
+      </w:r>
+      <w:r>
+        <w:rPr>
+          <w:rtl/>
+          <w:lang w:bidi="ar-EG"/>
+        </w:rPr>
+        <w:t>ودى</w:t>
+      </w:r>
+      <w:r>
+        <w:rPr>
+          <w:rFonts w:hint="cs"/>
+          <w:rtl/>
+          <w:lang w:bidi="ar-EG"/>
+        </w:rPr>
+        <w:t xml:space="preserve"> هتساعدنا </w:t>
+      </w:r>
+      <w:r>
+        <w:rPr>
+          <w:rFonts w:hint="cs"/>
+          <w:rtl/>
+          <w:lang w:bidi="ar-EG"/>
+        </w:rPr>
+        <w:t xml:space="preserve">ف حل مجموعه مشاكل هتقبلنا واحنا بنبنى ال </w:t>
+      </w:r>
+      <w:r>
+        <w:rPr>
+          <w:lang w:bidi="ar-EG"/>
+        </w:rPr>
+        <w:t>class</w:t>
+      </w:r>
+      <w:r>
+        <w:rPr>
+          <w:rFonts w:hint="cs"/>
+          <w:rtl/>
+          <w:lang w:bidi="ar-EG"/>
+        </w:rPr>
+        <w:t xml:space="preserve">  </w:t>
+      </w:r>
+      <w:r>
+        <w:rPr>
+          <w:lang w:bidi="ar-EG"/>
+        </w:rPr>
+        <w:t xml:space="preserve">  </w:t>
+      </w:r>
+      <w:proofErr w:type="spellStart"/>
+      <w:r>
+        <w:rPr>
+          <w:lang w:bidi="ar-EG"/>
+        </w:rPr>
+        <w:t>class</w:t>
+      </w:r>
+      <w:proofErr w:type="spellEnd"/>
+      <w:r>
+        <w:rPr>
+          <w:lang w:bidi="ar-EG"/>
+        </w:rPr>
+        <w:t xml:space="preserve"> </w:t>
+      </w:r>
+      <w:r>
+        <w:rPr>
+          <w:rFonts w:hint="cs"/>
+          <w:rtl/>
+          <w:lang w:bidi="ar-EG"/>
+        </w:rPr>
+        <w:t xml:space="preserve">  وعلاقه ال </w:t>
+      </w:r>
+      <w:r>
+        <w:rPr>
+          <w:lang w:bidi="ar-EG"/>
+        </w:rPr>
+        <w:t xml:space="preserve">class </w:t>
+      </w:r>
+      <w:r>
+        <w:rPr>
+          <w:rFonts w:hint="cs"/>
+          <w:rtl/>
+          <w:lang w:bidi="ar-EG"/>
+        </w:rPr>
+        <w:t xml:space="preserve">ببعض. </w:t>
+      </w:r>
+    </w:p>
+    <w:p>
+      <w:pPr>
+        <w:pStyle w:val="ListParagraph"/>
+        <w:bidi/>
+        <w:rPr>
+          <w:rtl/>
+          <w:lang w:bidi="ar-EG"/>
+        </w:rPr>
+      </w:pPr>
+    </w:p>
+    <w:p>
+      <w:pPr>
+        <w:pStyle w:val="ListParagraph"/>
+        <w:numPr>
+          <w:ilvl w:val="0"/>
+          <w:numId w:val="38"/>
+        </w:numPr>
+        <w:bidi/>
+        <w:rPr>
+          <w:lang w:bidi="ar-EG"/>
+        </w:rPr>
+      </w:pPr>
+      <w:r>
+        <w:rPr>
+          <w:lang w:bidi="ar-EG"/>
+        </w:rPr>
+        <w:t>Behavior</w:t>
+      </w:r>
+      <w:r>
+        <w:rPr>
+          <w:lang w:bidi="ar-EG"/>
+        </w:rPr>
+        <w:t>al</w:t>
+      </w:r>
+      <w:r>
+        <w:rPr>
+          <w:lang w:bidi="ar-EG"/>
+        </w:rPr>
+        <w:t xml:space="preserve"> </w:t>
+      </w:r>
+      <w:r>
+        <w:rPr>
+          <w:lang w:bidi="ar-EG"/>
+        </w:rPr>
+        <w:t>pattern:</w:t>
+      </w:r>
+      <w:r>
+        <w:rPr>
+          <w:rFonts w:hint="cs"/>
+          <w:rtl/>
+          <w:lang w:bidi="ar-EG"/>
+        </w:rPr>
+        <w:t xml:space="preserve"> </w:t>
+      </w:r>
+      <w:r>
+        <w:rPr>
+          <w:rFonts w:hint="cs"/>
+          <w:rtl/>
+          <w:lang w:bidi="ar-EG"/>
+        </w:rPr>
+        <w:t xml:space="preserve">دى مجموعه ال </w:t>
+      </w:r>
+      <w:r>
+        <w:rPr>
+          <w:lang w:bidi="ar-EG"/>
+        </w:rPr>
+        <w:t>pattern</w:t>
+      </w:r>
+      <w:r>
+        <w:rPr>
+          <w:rFonts w:hint="cs"/>
+          <w:rtl/>
+          <w:lang w:bidi="ar-EG"/>
+        </w:rPr>
+        <w:t xml:space="preserve"> </w:t>
+      </w:r>
+      <w:r>
+        <w:rPr>
+          <w:rFonts w:hint="cs"/>
+          <w:rtl/>
+          <w:lang w:bidi="ar-EG"/>
+        </w:rPr>
+        <w:t>الى هتسعدنا</w:t>
+      </w:r>
+      <w:r>
+        <w:rPr>
+          <w:rFonts w:hint="cs"/>
+          <w:rtl/>
+          <w:lang w:bidi="ar-EG"/>
+        </w:rPr>
+        <w:t xml:space="preserve"> ف حل مشاكل ال </w:t>
+      </w:r>
+      <w:r>
+        <w:rPr>
+          <w:lang w:bidi="ar-EG"/>
+        </w:rPr>
+        <w:t>communication</w:t>
+      </w:r>
+      <w:r>
+        <w:rPr>
+          <w:rFonts w:hint="cs"/>
+          <w:rtl/>
+          <w:lang w:bidi="ar-EG"/>
+        </w:rPr>
+        <w:t xml:space="preserve"> بين ال </w:t>
+      </w:r>
+      <w:r>
+        <w:rPr>
+          <w:rFonts w:hint="cs"/>
+          <w:rtl/>
+          <w:lang w:bidi="ar-EG"/>
+        </w:rPr>
+        <w:t xml:space="preserve">   </w:t>
+      </w:r>
+      <w:r>
+        <w:rPr>
+          <w:lang w:bidi="ar-EG"/>
+        </w:rPr>
+        <w:t xml:space="preserve">object. </w:t>
+      </w:r>
+      <w:r>
+        <w:rPr>
+          <w:rFonts w:hint="cs"/>
+          <w:rtl/>
+          <w:lang w:bidi="ar-EG"/>
+        </w:rPr>
+        <w:t>طبعى</w:t>
+      </w:r>
+      <w:r>
+        <w:rPr>
+          <w:rFonts w:hint="cs"/>
+          <w:rtl/>
+          <w:lang w:bidi="ar-EG"/>
+        </w:rPr>
+        <w:t xml:space="preserve"> جدا ف </w:t>
+      </w:r>
+      <w:r>
+        <w:rPr>
+          <w:rFonts w:hint="cs"/>
+          <w:rtl/>
+          <w:lang w:bidi="ar-EG"/>
+        </w:rPr>
+        <w:t xml:space="preserve">اى </w:t>
+      </w:r>
+      <w:bookmarkStart w:id="5" w:name="_GoBack"/>
+      <w:bookmarkEnd w:id="5"/>
+      <w:r>
+        <w:rPr>
+          <w:lang w:bidi="ar-EG"/>
+        </w:rPr>
+        <w:t>app</w:t>
+      </w:r>
+      <w:r>
+        <w:rPr>
+          <w:rFonts w:hint="cs"/>
+          <w:rtl/>
+          <w:lang w:bidi="ar-EG"/>
+        </w:rPr>
+        <w:t xml:space="preserve"> </w:t>
+      </w:r>
+      <w:r>
+        <w:rPr>
+          <w:rFonts w:hint="cs"/>
+          <w:rtl/>
+          <w:lang w:bidi="ar-EG"/>
+        </w:rPr>
+        <w:t xml:space="preserve">  ان احنا بنبنى  </w:t>
+      </w:r>
+      <w:r>
+        <w:rPr>
+          <w:lang w:bidi="ar-EG"/>
+        </w:rPr>
+        <w:t xml:space="preserve">class </w:t>
+      </w:r>
+      <w:r>
+        <w:rPr>
+          <w:rFonts w:hint="cs"/>
+          <w:rtl/>
+          <w:lang w:bidi="ar-EG"/>
+        </w:rPr>
+        <w:t xml:space="preserve">وبطلع منها </w:t>
+      </w:r>
+      <w:r>
+        <w:rPr>
+          <w:lang w:bidi="ar-EG"/>
+        </w:rPr>
+        <w:t>object</w:t>
+      </w:r>
+      <w:r>
+        <w:rPr>
+          <w:rFonts w:hint="cs"/>
+          <w:rtl/>
+          <w:lang w:bidi="ar-EG"/>
+        </w:rPr>
+        <w:t xml:space="preserve"> عشان ال </w:t>
+      </w:r>
+      <w:r>
+        <w:rPr>
+          <w:lang w:bidi="ar-EG"/>
+        </w:rPr>
+        <w:t xml:space="preserve">object </w:t>
+      </w:r>
+      <w:r>
+        <w:rPr>
+          <w:rFonts w:hint="cs"/>
+          <w:rtl/>
+          <w:lang w:bidi="ar-EG"/>
+        </w:rPr>
+        <w:t xml:space="preserve"> دى ف الاخر تكلم بعض . </w:t>
+      </w:r>
+    </w:p>
+    <w:p>
+      <w:pPr>
+        <w:pStyle w:val="ListParagraph"/>
+        <w:rPr>
+          <w:rFonts w:hint="cs"/>
+          <w:rtl/>
+          <w:lang w:bidi="ar-EG"/>
+        </w:rPr>
+      </w:pPr>
+    </w:p>
+    <w:p>
+      <w:pPr>
+        <w:pStyle w:val="ListParagraph"/>
+        <w:bidi/>
+        <w:ind w:left="1440"/>
+        <w:rPr>
+          <w:rtl/>
+          <w:lang w:bidi="ar-EG"/>
+        </w:rPr>
+      </w:pPr>
+    </w:p>
+    <w:p>
+      <w:pPr>
+        <w:pStyle w:val="ListParagraph"/>
+        <w:bidi/>
+        <w:rPr>
+          <w:lang w:bidi="ar-EG"/>
+        </w:rPr>
+      </w:pPr>
+    </w:p>
+    <w:p>
+      <w:pPr>
+        <w:bidi/>
+        <w:rPr>
+          <w:rtl/>
+          <w:lang w:bidi="ar-EG"/>
+        </w:rPr>
+      </w:pPr>
+    </w:p>
+    <w:p>
+      <w:pPr>
+        <w:bidi/>
+        <w:rPr>
+          <w:lang w:bidi="ar-EG"/>
+        </w:rPr>
+      </w:pPr>
+    </w:p>
+    <w:p>
+      <w:pPr>
+        <w:bidi/>
+        <w:rPr>
+          <w:lang w:bidi="ar-EG"/>
+        </w:rPr>
+      </w:pPr>
+    </w:p>
+    <w:p>
+      <w:pPr>
+        <w:pStyle w:val="Heading1"/>
+        <w:rPr>
+          <w:rtl/>
+          <w:lang w:bidi="ar-EG"/>
+        </w:rPr>
+      </w:pPr>
+      <w:r>
+        <w:rPr>
+          <w:lang w:bidi="ar-EG"/>
+        </w:rPr>
+        <w:lastRenderedPageBreak/>
+        <w:t xml:space="preserve">8- </w:t>
+      </w:r>
+      <w:r>
+        <w:rPr>
+          <w:lang w:bidi="ar-EG"/>
+        </w:rPr>
+        <w:t>Future</w:t>
+      </w:r>
+      <w:r>
+        <w:rPr>
+          <w:lang w:bidi="ar-EG"/>
+        </w:rPr>
+        <w:t xml:space="preserve"> of good </w:t>
+      </w:r>
+      <w:r>
+        <w:rPr>
+          <w:lang w:bidi="ar-EG"/>
+        </w:rPr>
+        <w:t>Design:</w:t>
+      </w:r>
+    </w:p>
+    <w:p>
+      <w:pPr>
+        <w:bidi/>
+        <w:rPr>
+          <w:rtl/>
+          <w:lang w:bidi="ar-EG"/>
+        </w:rPr>
+      </w:pPr>
+    </w:p>
+    <w:p>
+      <w:pPr>
+        <w:pStyle w:val="ListParagraph"/>
+        <w:numPr>
+          <w:ilvl w:val="0"/>
+          <w:numId w:val="30"/>
+        </w:numPr>
+        <w:bidi/>
+        <w:rPr>
+          <w:rFonts w:hint="cs"/>
+          <w:rtl/>
+          <w:lang w:bidi="ar-EG"/>
+        </w:rPr>
+      </w:pPr>
+      <w:r>
+        <w:rPr>
+          <w:rFonts w:hint="cs"/>
+          <w:rtl/>
+          <w:lang w:bidi="ar-EG"/>
+        </w:rPr>
+        <w:t xml:space="preserve">قبل منبداء ف ال </w:t>
+      </w:r>
+      <w:r>
+        <w:rPr>
+          <w:lang w:bidi="ar-EG"/>
+        </w:rPr>
+        <w:t xml:space="preserve">pattern </w:t>
+      </w:r>
+      <w:r>
+        <w:rPr>
+          <w:rFonts w:hint="cs"/>
+          <w:rtl/>
+          <w:lang w:bidi="ar-EG"/>
+        </w:rPr>
+        <w:t xml:space="preserve"> هنتكلم على مجموعه من ال </w:t>
+      </w:r>
+      <w:r>
+        <w:rPr>
+          <w:lang w:bidi="ar-EG"/>
+        </w:rPr>
+        <w:t xml:space="preserve">concept </w:t>
+      </w:r>
+      <w:r>
+        <w:rPr>
+          <w:rFonts w:hint="cs"/>
+          <w:rtl/>
+          <w:lang w:bidi="ar-EG"/>
+        </w:rPr>
+        <w:t xml:space="preserve"> وال </w:t>
+      </w:r>
+      <w:r>
+        <w:rPr>
+          <w:lang w:bidi="ar-EG"/>
+        </w:rPr>
+        <w:t xml:space="preserve">principle </w:t>
+      </w:r>
+      <w:r>
+        <w:rPr>
+          <w:rFonts w:hint="cs"/>
+          <w:rtl/>
+          <w:lang w:bidi="ar-EG"/>
+        </w:rPr>
+        <w:t xml:space="preserve"> لازم تكون موجودة ف ال </w:t>
+      </w:r>
+      <w:r>
+        <w:rPr>
+          <w:lang w:bidi="ar-EG"/>
+        </w:rPr>
+        <w:t xml:space="preserve">app </w:t>
+      </w:r>
+      <w:r>
+        <w:rPr>
+          <w:rFonts w:hint="cs"/>
+          <w:rtl/>
+          <w:lang w:bidi="ar-EG"/>
+        </w:rPr>
+        <w:t xml:space="preserve">بتاعى . </w:t>
+      </w:r>
+      <w:r>
+        <w:rPr>
+          <w:rFonts w:hint="cs"/>
+          <w:rtl/>
+          <w:lang w:bidi="ar-EG"/>
+        </w:rPr>
+        <w:t>يعنى</w:t>
+      </w:r>
+      <w:r>
+        <w:rPr>
+          <w:rFonts w:hint="cs"/>
+          <w:rtl/>
+          <w:lang w:bidi="ar-EG"/>
+        </w:rPr>
+        <w:t xml:space="preserve"> هنشوف </w:t>
+      </w:r>
+      <w:r>
+        <w:rPr>
+          <w:rFonts w:hint="cs"/>
+          <w:rtl/>
+          <w:lang w:bidi="ar-EG"/>
+        </w:rPr>
+        <w:t xml:space="preserve"> مجموعه من ال </w:t>
+      </w:r>
+      <w:r>
+        <w:rPr>
+          <w:lang w:bidi="ar-EG"/>
+        </w:rPr>
+        <w:t xml:space="preserve">concept </w:t>
+      </w:r>
+      <w:r>
+        <w:rPr>
+          <w:rFonts w:hint="cs"/>
+          <w:rtl/>
+          <w:lang w:bidi="ar-EG"/>
+        </w:rPr>
+        <w:t xml:space="preserve"> وال </w:t>
+      </w:r>
+      <w:r>
+        <w:rPr>
+          <w:lang w:bidi="ar-EG"/>
+        </w:rPr>
+        <w:t xml:space="preserve">principle </w:t>
+      </w:r>
+      <w:r>
+        <w:rPr>
+          <w:rFonts w:hint="cs"/>
+          <w:rtl/>
+          <w:lang w:bidi="ar-EG"/>
+        </w:rPr>
+        <w:t xml:space="preserve"> الى ال </w:t>
+      </w:r>
+      <w:r>
+        <w:rPr>
+          <w:lang w:bidi="ar-EG"/>
+        </w:rPr>
+        <w:t xml:space="preserve">pattern </w:t>
+      </w:r>
+      <w:r>
+        <w:rPr>
+          <w:rFonts w:hint="cs"/>
+          <w:rtl/>
+          <w:lang w:bidi="ar-EG"/>
+        </w:rPr>
+        <w:t xml:space="preserve"> جايه عشان تاكد عليها . </w:t>
+      </w:r>
+    </w:p>
+    <w:p>
+      <w:pPr>
+        <w:pStyle w:val="ListParagraph"/>
+        <w:numPr>
+          <w:ilvl w:val="0"/>
+          <w:numId w:val="30"/>
+        </w:numPr>
+        <w:bidi/>
+        <w:rPr>
+          <w:lang w:bidi="ar-EG"/>
+        </w:rPr>
+      </w:pPr>
+      <w:r>
+        <w:rPr>
+          <w:rFonts w:hint="cs"/>
+          <w:rtl/>
+          <w:lang w:bidi="ar-EG"/>
+        </w:rPr>
+        <w:t>يعنى</w:t>
+      </w:r>
+      <w:r>
+        <w:rPr>
+          <w:rFonts w:hint="cs"/>
+          <w:rtl/>
+          <w:lang w:bidi="ar-EG"/>
+        </w:rPr>
+        <w:t xml:space="preserve"> كل </w:t>
+      </w:r>
+      <w:r>
+        <w:rPr>
+          <w:rFonts w:hint="cs"/>
+          <w:rtl/>
+          <w:lang w:bidi="ar-EG"/>
+        </w:rPr>
+        <w:t xml:space="preserve"> منخلص  </w:t>
+      </w:r>
+      <w:r>
+        <w:rPr>
+          <w:lang w:bidi="ar-EG"/>
+        </w:rPr>
+        <w:t>pattern</w:t>
+      </w:r>
+      <w:r>
+        <w:rPr>
+          <w:rFonts w:hint="cs"/>
+          <w:rtl/>
+          <w:lang w:bidi="ar-EG"/>
+        </w:rPr>
+        <w:t xml:space="preserve"> هنقول  ال</w:t>
+      </w:r>
+      <w:r>
+        <w:rPr>
+          <w:lang w:bidi="ar-EG"/>
+        </w:rPr>
+        <w:t>pattern</w:t>
+      </w:r>
+      <w:r>
+        <w:rPr>
+          <w:rFonts w:hint="cs"/>
+          <w:rtl/>
+          <w:lang w:bidi="ar-EG"/>
+        </w:rPr>
+        <w:t xml:space="preserve"> دة قدر  يطبق</w:t>
+      </w:r>
+      <w:r>
+        <w:rPr>
+          <w:rFonts w:hint="cs"/>
+          <w:rtl/>
+          <w:lang w:bidi="ar-EG"/>
+        </w:rPr>
+        <w:t xml:space="preserve"> ال </w:t>
+      </w:r>
+      <w:r>
+        <w:rPr>
+          <w:lang w:bidi="ar-EG"/>
+        </w:rPr>
+        <w:t xml:space="preserve">principle </w:t>
+      </w:r>
+      <w:r>
+        <w:rPr>
+          <w:rFonts w:hint="cs"/>
+          <w:rtl/>
+          <w:lang w:bidi="ar-EG"/>
+        </w:rPr>
+        <w:t xml:space="preserve"> كذا وكذا  . </w:t>
+      </w:r>
     </w:p>
     <w:p>
       <w:pPr>
@@ -7396,7 +9362,6 @@
           <w:dataBinding w:prefixMappings="xmlns:ns0='http://purl.org/dc/elements/1.1/' xmlns:ns1='http://schemas.openxmlformats.org/package/2006/metadata/core-properties' " w:xpath="/ns1:coreProperties[1]/ns0:creator[1]" w:storeItemID="{6C3C8BC8-F283-45AE-878A-BAB7291924A1}"/>
           <w:text/>
         </w:sdtPr>
-        <w:sdtEndPr/>
         <w:sdtContent>
           <w:tc>
             <w:tcPr>
@@ -7487,7 +9452,7 @@
               <w:sz w:val="18"/>
               <w:szCs w:val="18"/>
             </w:rPr>
-            <w:t>4</w:t>
+            <w:t>5</w:t>
           </w:r>
           <w:r>
             <w:rPr>
@@ -8802,6 +10767,95 @@
     </w:lvl>
   </w:abstractNum>
   <w:abstractNum w:abstractNumId="12">
+    <w:nsid w:val="298E7146"/>
+    <w:multiLevelType w:val="hybridMultilevel"/>
+    <w:tmpl w:val="677C7A44"/>
+    <w:lvl w:ilvl="0" w:tplc="2F10F728">
+      <w:start w:val="1"/>
+      <w:numFmt w:val="decimal"/>
+      <w:lvlText w:val="%1-"/>
+      <w:lvlJc w:val="left"/>
+      <w:pPr>
+        <w:ind w:left="1440" w:hanging="360"/>
+      </w:pPr>
+      <w:rPr>
+        <w:rFonts w:hint="default"/>
+      </w:rPr>
+    </w:lvl>
+    <w:lvl w:ilvl="1" w:tplc="04090019" w:tentative="1">
+      <w:start w:val="1"/>
+      <w:numFmt w:val="lowerLetter"/>
+      <w:lvlText w:val="%2."/>
+      <w:lvlJc w:val="left"/>
+      <w:pPr>
+        <w:ind w:left="2160" w:hanging="360"/>
+      </w:pPr>
+    </w:lvl>
+    <w:lvl w:ilvl="2" w:tplc="0409001B" w:tentative="1">
+      <w:start w:val="1"/>
+      <w:numFmt w:val="lowerRoman"/>
+      <w:lvlText w:val="%3."/>
+      <w:lvlJc w:val="right"/>
+      <w:pPr>
+        <w:ind w:left="2880" w:hanging="180"/>
+      </w:pPr>
+    </w:lvl>
+    <w:lvl w:ilvl="3" w:tplc="0409000F" w:tentative="1">
+      <w:start w:val="1"/>
+      <w:numFmt w:val="decimal"/>
+      <w:lvlText w:val="%4."/>
+      <w:lvlJc w:val="left"/>
+      <w:pPr>
+        <w:ind w:left="3600" w:hanging="360"/>
+      </w:pPr>
+    </w:lvl>
+    <w:lvl w:ilvl="4" w:tplc="04090019" w:tentative="1">
+      <w:start w:val="1"/>
+      <w:numFmt w:val="lowerLetter"/>
+      <w:lvlText w:val="%5."/>
+      <w:lvlJc w:val="left"/>
+      <w:pPr>
+        <w:ind w:left="4320" w:hanging="360"/>
+      </w:pPr>
+    </w:lvl>
+    <w:lvl w:ilvl="5" w:tplc="0409001B" w:tentative="1">
+      <w:start w:val="1"/>
+      <w:numFmt w:val="lowerRoman"/>
+      <w:lvlText w:val="%6."/>
+      <w:lvlJc w:val="right"/>
+      <w:pPr>
+        <w:ind w:left="5040" w:hanging="180"/>
+      </w:pPr>
+    </w:lvl>
+    <w:lvl w:ilvl="6" w:tplc="0409000F" w:tentative="1">
+      <w:start w:val="1"/>
+      <w:numFmt w:val="decimal"/>
+      <w:lvlText w:val="%7."/>
+      <w:lvlJc w:val="left"/>
+      <w:pPr>
+        <w:ind w:left="5760" w:hanging="360"/>
+      </w:pPr>
+    </w:lvl>
+    <w:lvl w:ilvl="7" w:tplc="04090019" w:tentative="1">
+      <w:start w:val="1"/>
+      <w:numFmt w:val="lowerLetter"/>
+      <w:lvlText w:val="%8."/>
+      <w:lvlJc w:val="left"/>
+      <w:pPr>
+        <w:ind w:left="6480" w:hanging="360"/>
+      </w:pPr>
+    </w:lvl>
+    <w:lvl w:ilvl="8" w:tplc="0409001B" w:tentative="1">
+      <w:start w:val="1"/>
+      <w:numFmt w:val="lowerRoman"/>
+      <w:lvlText w:val="%9."/>
+      <w:lvlJc w:val="right"/>
+      <w:pPr>
+        <w:ind w:left="7200" w:hanging="180"/>
+      </w:pPr>
+    </w:lvl>
+  </w:abstractNum>
+  <w:abstractNum w:abstractNumId="13">
     <w:nsid w:val="2B5A506F"/>
     <w:multiLevelType w:val="multilevel"/>
     <w:tmpl w:val="28C697A0"/>
@@ -8914,7 +10968,7 @@
       </w:rPr>
     </w:lvl>
   </w:abstractNum>
-  <w:abstractNum w:abstractNumId="13">
+  <w:abstractNum w:abstractNumId="14">
     <w:nsid w:val="2CC70EF6"/>
     <w:multiLevelType w:val="multilevel"/>
     <w:tmpl w:val="721AEDDC"/>
@@ -9027,7 +11081,7 @@
       </w:rPr>
     </w:lvl>
   </w:abstractNum>
-  <w:abstractNum w:abstractNumId="14">
+  <w:abstractNum w:abstractNumId="15">
     <w:nsid w:val="35B103B9"/>
     <w:multiLevelType w:val="multilevel"/>
     <w:tmpl w:val="DBFCDA1A"/>
@@ -9140,7 +11194,7 @@
       </w:rPr>
     </w:lvl>
   </w:abstractNum>
-  <w:abstractNum w:abstractNumId="15">
+  <w:abstractNum w:abstractNumId="16">
     <w:nsid w:val="3C4F6814"/>
     <w:multiLevelType w:val="hybridMultilevel"/>
     <w:tmpl w:val="075A7B82"/>
@@ -9252,7 +11306,7 @@
       </w:rPr>
     </w:lvl>
   </w:abstractNum>
-  <w:abstractNum w:abstractNumId="16">
+  <w:abstractNum w:abstractNumId="17">
     <w:nsid w:val="3C6F2AE5"/>
     <w:multiLevelType w:val="hybridMultilevel"/>
     <w:tmpl w:val="4C7EF4F6"/>
@@ -9341,7 +11395,7 @@
       </w:pPr>
     </w:lvl>
   </w:abstractNum>
-  <w:abstractNum w:abstractNumId="17">
+  <w:abstractNum w:abstractNumId="18">
     <w:nsid w:val="42C6575C"/>
     <w:multiLevelType w:val="hybridMultilevel"/>
     <w:tmpl w:val="B10A56FA"/>
@@ -9430,7 +11484,7 @@
       </w:pPr>
     </w:lvl>
   </w:abstractNum>
-  <w:abstractNum w:abstractNumId="18">
+  <w:abstractNum w:abstractNumId="19">
     <w:nsid w:val="46CF3569"/>
     <w:multiLevelType w:val="hybridMultilevel"/>
     <w:tmpl w:val="688898CC"/>
@@ -9570,7 +11624,7 @@
       </w:rPr>
     </w:lvl>
   </w:abstractNum>
-  <w:abstractNum w:abstractNumId="19">
+  <w:abstractNum w:abstractNumId="20">
     <w:nsid w:val="49627687"/>
     <w:multiLevelType w:val="hybridMultilevel"/>
     <w:tmpl w:val="EE167464"/>
@@ -9656,7 +11710,7 @@
       </w:pPr>
     </w:lvl>
   </w:abstractNum>
-  <w:abstractNum w:abstractNumId="20">
+  <w:abstractNum w:abstractNumId="21">
     <w:nsid w:val="53CD2DFC"/>
     <w:multiLevelType w:val="hybridMultilevel"/>
     <w:tmpl w:val="556C9660"/>
@@ -9769,7 +11823,7 @@
       </w:rPr>
     </w:lvl>
   </w:abstractNum>
-  <w:abstractNum w:abstractNumId="21">
+  <w:abstractNum w:abstractNumId="22">
     <w:nsid w:val="586155A0"/>
     <w:multiLevelType w:val="multilevel"/>
     <w:tmpl w:val="28C697A0"/>
@@ -9882,7 +11936,7 @@
       </w:rPr>
     </w:lvl>
   </w:abstractNum>
-  <w:abstractNum w:abstractNumId="22">
+  <w:abstractNum w:abstractNumId="23">
     <w:nsid w:val="5F091C30"/>
     <w:multiLevelType w:val="hybridMultilevel"/>
     <w:tmpl w:val="E74A93F8"/>
@@ -10022,7 +12076,7 @@
       </w:rPr>
     </w:lvl>
   </w:abstractNum>
-  <w:abstractNum w:abstractNumId="23">
+  <w:abstractNum w:abstractNumId="24">
     <w:nsid w:val="6170443E"/>
     <w:multiLevelType w:val="hybridMultilevel"/>
     <w:tmpl w:val="8F262F0C"/>
@@ -10108,7 +12162,7 @@
       </w:pPr>
     </w:lvl>
   </w:abstractNum>
-  <w:abstractNum w:abstractNumId="24">
+  <w:abstractNum w:abstractNumId="25">
     <w:nsid w:val="69B74D62"/>
     <w:multiLevelType w:val="hybridMultilevel"/>
     <w:tmpl w:val="BB9E110E"/>
@@ -10221,7 +12275,7 @@
       </w:rPr>
     </w:lvl>
   </w:abstractNum>
-  <w:abstractNum w:abstractNumId="25">
+  <w:abstractNum w:abstractNumId="26">
     <w:nsid w:val="6A0635EE"/>
     <w:multiLevelType w:val="hybridMultilevel"/>
     <w:tmpl w:val="4E4C193A"/>
@@ -10307,7 +12361,7 @@
       </w:pPr>
     </w:lvl>
   </w:abstractNum>
-  <w:abstractNum w:abstractNumId="26">
+  <w:abstractNum w:abstractNumId="27">
     <w:nsid w:val="6CC332DB"/>
     <w:multiLevelType w:val="hybridMultilevel"/>
     <w:tmpl w:val="C110FC2C"/>
@@ -10396,7 +12450,7 @@
       </w:pPr>
     </w:lvl>
   </w:abstractNum>
-  <w:abstractNum w:abstractNumId="27">
+  <w:abstractNum w:abstractNumId="28">
     <w:nsid w:val="701B790F"/>
     <w:multiLevelType w:val="hybridMultilevel"/>
     <w:tmpl w:val="4B1CD15C"/>
@@ -10485,7 +12539,7 @@
       </w:pPr>
     </w:lvl>
   </w:abstractNum>
-  <w:abstractNum w:abstractNumId="28">
+  <w:abstractNum w:abstractNumId="29">
     <w:nsid w:val="73652FE0"/>
     <w:multiLevelType w:val="hybridMultilevel"/>
     <w:tmpl w:val="9C3C1A14"/>
@@ -10598,7 +12652,7 @@
       </w:rPr>
     </w:lvl>
   </w:abstractNum>
-  <w:abstractNum w:abstractNumId="29">
+  <w:abstractNum w:abstractNumId="30">
     <w:nsid w:val="73B706A3"/>
     <w:multiLevelType w:val="hybridMultilevel"/>
     <w:tmpl w:val="A0CC58B8"/>
@@ -10684,7 +12738,7 @@
       </w:pPr>
     </w:lvl>
   </w:abstractNum>
-  <w:abstractNum w:abstractNumId="30">
+  <w:abstractNum w:abstractNumId="31">
     <w:nsid w:val="75C8532A"/>
     <w:multiLevelType w:val="hybridMultilevel"/>
     <w:tmpl w:val="43E62530"/>
@@ -10797,7 +12851,7 @@
       </w:rPr>
     </w:lvl>
   </w:abstractNum>
-  <w:abstractNum w:abstractNumId="31">
+  <w:abstractNum w:abstractNumId="32">
     <w:nsid w:val="75E051B8"/>
     <w:multiLevelType w:val="hybridMultilevel"/>
     <w:tmpl w:val="B1022146"/>
@@ -10886,7 +12940,7 @@
       </w:pPr>
     </w:lvl>
   </w:abstractNum>
-  <w:abstractNum w:abstractNumId="32">
+  <w:abstractNum w:abstractNumId="33">
     <w:nsid w:val="76710C03"/>
     <w:multiLevelType w:val="hybridMultilevel"/>
     <w:tmpl w:val="68D40132"/>
@@ -10975,7 +13029,7 @@
       </w:pPr>
     </w:lvl>
   </w:abstractNum>
-  <w:abstractNum w:abstractNumId="33">
+  <w:abstractNum w:abstractNumId="34">
     <w:nsid w:val="76C4151B"/>
     <w:multiLevelType w:val="hybridMultilevel"/>
     <w:tmpl w:val="9E967476"/>
@@ -11061,7 +13115,7 @@
       </w:pPr>
     </w:lvl>
   </w:abstractNum>
-  <w:abstractNum w:abstractNumId="34">
+  <w:abstractNum w:abstractNumId="35">
     <w:nsid w:val="7A3F22F1"/>
     <w:multiLevelType w:val="hybridMultilevel"/>
     <w:tmpl w:val="C1F44FB2"/>
@@ -11150,7 +13204,96 @@
       </w:pPr>
     </w:lvl>
   </w:abstractNum>
-  <w:abstractNum w:abstractNumId="35">
+  <w:abstractNum w:abstractNumId="36">
+    <w:nsid w:val="7A4F0CA6"/>
+    <w:multiLevelType w:val="hybridMultilevel"/>
+    <w:tmpl w:val="B3B6F012"/>
+    <w:lvl w:ilvl="0" w:tplc="5BB0098C">
+      <w:start w:val="1"/>
+      <w:numFmt w:val="decimal"/>
+      <w:lvlText w:val="%1-"/>
+      <w:lvlJc w:val="left"/>
+      <w:pPr>
+        <w:ind w:left="1080" w:hanging="360"/>
+      </w:pPr>
+      <w:rPr>
+        <w:rFonts w:hint="default"/>
+      </w:rPr>
+    </w:lvl>
+    <w:lvl w:ilvl="1" w:tplc="04090019" w:tentative="1">
+      <w:start w:val="1"/>
+      <w:numFmt w:val="lowerLetter"/>
+      <w:lvlText w:val="%2."/>
+      <w:lvlJc w:val="left"/>
+      <w:pPr>
+        <w:ind w:left="1800" w:hanging="360"/>
+      </w:pPr>
+    </w:lvl>
+    <w:lvl w:ilvl="2" w:tplc="0409001B" w:tentative="1">
+      <w:start w:val="1"/>
+      <w:numFmt w:val="lowerRoman"/>
+      <w:lvlText w:val="%3."/>
+      <w:lvlJc w:val="right"/>
+      <w:pPr>
+        <w:ind w:left="2520" w:hanging="180"/>
+      </w:pPr>
+    </w:lvl>
+    <w:lvl w:ilvl="3" w:tplc="0409000F" w:tentative="1">
+      <w:start w:val="1"/>
+      <w:numFmt w:val="decimal"/>
+      <w:lvlText w:val="%4."/>
+      <w:lvlJc w:val="left"/>
+      <w:pPr>
+        <w:ind w:left="3240" w:hanging="360"/>
+      </w:pPr>
+    </w:lvl>
+    <w:lvl w:ilvl="4" w:tplc="04090019" w:tentative="1">
+      <w:start w:val="1"/>
+      <w:numFmt w:val="lowerLetter"/>
+      <w:lvlText w:val="%5."/>
+      <w:lvlJc w:val="left"/>
+      <w:pPr>
+        <w:ind w:left="3960" w:hanging="360"/>
+      </w:pPr>
+    </w:lvl>
+    <w:lvl w:ilvl="5" w:tplc="0409001B" w:tentative="1">
+      <w:start w:val="1"/>
+      <w:numFmt w:val="lowerRoman"/>
+      <w:lvlText w:val="%6."/>
+      <w:lvlJc w:val="right"/>
+      <w:pPr>
+        <w:ind w:left="4680" w:hanging="180"/>
+      </w:pPr>
+    </w:lvl>
+    <w:lvl w:ilvl="6" w:tplc="0409000F" w:tentative="1">
+      <w:start w:val="1"/>
+      <w:numFmt w:val="decimal"/>
+      <w:lvlText w:val="%7."/>
+      <w:lvlJc w:val="left"/>
+      <w:pPr>
+        <w:ind w:left="5400" w:hanging="360"/>
+      </w:pPr>
+    </w:lvl>
+    <w:lvl w:ilvl="7" w:tplc="04090019" w:tentative="1">
+      <w:start w:val="1"/>
+      <w:numFmt w:val="lowerLetter"/>
+      <w:lvlText w:val="%8."/>
+      <w:lvlJc w:val="left"/>
+      <w:pPr>
+        <w:ind w:left="6120" w:hanging="360"/>
+      </w:pPr>
+    </w:lvl>
+    <w:lvl w:ilvl="8" w:tplc="0409001B" w:tentative="1">
+      <w:start w:val="1"/>
+      <w:numFmt w:val="lowerRoman"/>
+      <w:lvlText w:val="%9."/>
+      <w:lvlJc w:val="right"/>
+      <w:pPr>
+        <w:ind w:left="6840" w:hanging="180"/>
+      </w:pPr>
+    </w:lvl>
+  </w:abstractNum>
+  <w:abstractNum w:abstractNumId="37">
     <w:nsid w:val="7B1403B0"/>
     <w:multiLevelType w:val="hybridMultilevel"/>
     <w:tmpl w:val="4DEA6FCC"/>
@@ -11294,7 +13437,7 @@
     <w:abstractNumId w:val="4"/>
   </w:num>
   <w:num w:numId="2">
-    <w:abstractNumId w:val="15"/>
+    <w:abstractNumId w:val="16"/>
   </w:num>
   <w:num w:numId="3">
     <w:abstractNumId w:val="5"/>
@@ -11306,97 +13449,103 @@
     <w:abstractNumId w:val="2"/>
   </w:num>
   <w:num w:numId="6">
-    <w:abstractNumId w:val="24"/>
+    <w:abstractNumId w:val="25"/>
   </w:num>
   <w:num w:numId="7">
-    <w:abstractNumId w:val="20"/>
+    <w:abstractNumId w:val="21"/>
   </w:num>
   <w:num w:numId="8">
-    <w:abstractNumId w:val="33"/>
+    <w:abstractNumId w:val="34"/>
   </w:num>
   <w:num w:numId="9">
-    <w:abstractNumId w:val="28"/>
+    <w:abstractNumId w:val="29"/>
   </w:num>
   <w:num w:numId="10">
-    <w:abstractNumId w:val="13"/>
+    <w:abstractNumId w:val="14"/>
   </w:num>
   <w:num w:numId="11">
-    <w:abstractNumId w:val="21"/>
+    <w:abstractNumId w:val="22"/>
   </w:num>
   <w:num w:numId="12">
     <w:abstractNumId w:val="1"/>
   </w:num>
   <w:num w:numId="13">
-    <w:abstractNumId w:val="35"/>
+    <w:abstractNumId w:val="37"/>
   </w:num>
   <w:num w:numId="14">
-    <w:abstractNumId w:val="22"/>
+    <w:abstractNumId w:val="23"/>
   </w:num>
   <w:num w:numId="15">
     <w:abstractNumId w:val="11"/>
   </w:num>
   <w:num w:numId="16">
-    <w:abstractNumId w:val="18"/>
+    <w:abstractNumId w:val="19"/>
   </w:num>
   <w:num w:numId="17">
-    <w:abstractNumId w:val="12"/>
+    <w:abstractNumId w:val="13"/>
   </w:num>
   <w:num w:numId="18">
-    <w:abstractNumId w:val="26"/>
+    <w:abstractNumId w:val="27"/>
   </w:num>
   <w:num w:numId="19">
     <w:abstractNumId w:val="3"/>
   </w:num>
   <w:num w:numId="20">
-    <w:abstractNumId w:val="17"/>
+    <w:abstractNumId w:val="18"/>
   </w:num>
   <w:num w:numId="21">
-    <w:abstractNumId w:val="14"/>
+    <w:abstractNumId w:val="15"/>
   </w:num>
   <w:num w:numId="22">
-    <w:abstractNumId w:val="27"/>
+    <w:abstractNumId w:val="28"/>
   </w:num>
   <w:num w:numId="23">
     <w:abstractNumId w:val="7"/>
   </w:num>
   <w:num w:numId="24">
-    <w:abstractNumId w:val="32"/>
+    <w:abstractNumId w:val="33"/>
   </w:num>
   <w:num w:numId="25">
     <w:abstractNumId w:val="10"/>
   </w:num>
   <w:num w:numId="26">
-    <w:abstractNumId w:val="16"/>
+    <w:abstractNumId w:val="17"/>
   </w:num>
   <w:num w:numId="27">
     <w:abstractNumId w:val="8"/>
   </w:num>
   <w:num w:numId="28">
-    <w:abstractNumId w:val="25"/>
+    <w:abstractNumId w:val="26"/>
   </w:num>
   <w:num w:numId="29">
     <w:abstractNumId w:val="6"/>
   </w:num>
   <w:num w:numId="30">
+    <w:abstractNumId w:val="31"/>
+  </w:num>
+  <w:num w:numId="31">
+    <w:abstractNumId w:val="20"/>
+  </w:num>
+  <w:num w:numId="32">
     <w:abstractNumId w:val="30"/>
   </w:num>
-  <w:num w:numId="31">
-    <w:abstractNumId w:val="19"/>
-  </w:num>
-  <w:num w:numId="32">
-    <w:abstractNumId w:val="29"/>
-  </w:num>
   <w:num w:numId="33">
-    <w:abstractNumId w:val="23"/>
+    <w:abstractNumId w:val="24"/>
   </w:num>
   <w:num w:numId="34">
-    <w:abstractNumId w:val="34"/>
+    <w:abstractNumId w:val="35"/>
   </w:num>
   <w:num w:numId="35">
-    <w:abstractNumId w:val="31"/>
+    <w:abstractNumId w:val="32"/>
   </w:num>
   <w:num w:numId="36">
     <w:abstractNumId w:val="0"/>
+  </w:num>
+  <w:num w:numId="37">
+    <w:abstractNumId w:val="36"/>
+  </w:num>
+  <w:num w:numId="38">
+    <w:abstractNumId w:val="12"/>
   </w:num>
 </w:numbering>
 </file>
@@ -12713,10 +14862,10 @@
     <w:rsid w:val="007504BB"/>
     <w:rsid w:val="00946A70"/>
     <w:rsid w:val="00B46DE4"/>
+    <w:rsid w:val="00C57287"/>
     <w:rsid w:val="00C915CE"/>
     <w:rsid w:val="00D74821"/>
     <w:rsid w:val="00E25B31"/>
-    <w:rsid w:val="00F73FC6"/>
     <w:rsid w:val="00FF4F51"/>
   </w:rsids>
   <m:mathPr>
@@ -13505,7 +15654,7 @@
 </file>
 
 <file path=customXml/itemProps2.xml><?xml version="1.0" encoding="utf-8"?>
-<ds:datastoreItem xmlns:ds="http://schemas.openxmlformats.org/officeDocument/2006/customXml" ds:itemID="{3BDB387D-9532-4847-B6CE-24ACE7D315CC}">
+<ds:datastoreItem xmlns:ds="http://schemas.openxmlformats.org/officeDocument/2006/customXml" ds:itemID="{C7A34201-9245-4760-9D57-05865B34214C}">
   <ds:schemaRefs>
     <ds:schemaRef ds:uri="http://schemas.openxmlformats.org/officeDocument/2006/bibliography"/>
   </ds:schemaRefs>

</xml_diff>